<commit_message>
Updated RTM and project plan Signed-off-by: moamen-ahmed-93 <moamen.ahmed.9930@gmail.com>
</commit_message>
<xml_diff>
--- a/Software specification/Architecture/GDD/GDD.docx
+++ b/Software specification/Architecture/GDD/GDD.docx
@@ -3921,12 +3921,12 @@
           <wp:inline distB="0" distT="0" distL="0" distR="0">
             <wp:extent cx="5428841" cy="3071122"/>
             <wp:effectExtent b="0" l="0" r="0" t="0"/>
-            <wp:docPr descr="C:\Users\User\AppData\Local\Microsoft\Windows\INetCache\Content.Word\Software.jpg" id="3" name="image3.jpg"/>
+            <wp:docPr descr="C:\Users\User\AppData\Local\Microsoft\Windows\INetCache\Content.Word\Software.jpg" id="3" name="image4.jpg"/>
             <a:graphic>
               <a:graphicData uri="http://schemas.openxmlformats.org/drawingml/2006/picture">
                 <pic:pic>
                   <pic:nvPicPr>
-                    <pic:cNvPr descr="C:\Users\User\AppData\Local\Microsoft\Windows\INetCache\Content.Word\Software.jpg" id="0" name="image3.jpg"/>
+                    <pic:cNvPr descr="C:\Users\User\AppData\Local\Microsoft\Windows\INetCache\Content.Word\Software.jpg" id="0" name="image4.jpg"/>
                     <pic:cNvPicPr preferRelativeResize="0"/>
                   </pic:nvPicPr>
                   <pic:blipFill>
@@ -5547,12 +5547,12 @@
           <wp:inline distB="0" distT="0" distL="0" distR="0">
             <wp:extent cx="5943600" cy="3439795"/>
             <wp:effectExtent b="0" l="0" r="0" t="0"/>
-            <wp:docPr id="2" name="image4.png"/>
+            <wp:docPr id="2" name="image3.png"/>
             <a:graphic>
               <a:graphicData uri="http://schemas.openxmlformats.org/drawingml/2006/picture">
                 <pic:pic>
                   <pic:nvPicPr>
-                    <pic:cNvPr id="0" name="image4.png"/>
+                    <pic:cNvPr id="0" name="image3.png"/>
                     <pic:cNvPicPr preferRelativeResize="0"/>
                   </pic:nvPicPr>
                   <pic:blipFill>
@@ -6361,14 +6361,14 @@
         <w:tblLook w:val="0400"/>
       </w:tblPr>
       <w:tblGrid>
-        <w:gridCol w:w="1965"/>
-        <w:gridCol w:w="3000"/>
+        <w:gridCol w:w="2010"/>
+        <w:gridCol w:w="2955"/>
         <w:gridCol w:w="1800"/>
         <w:gridCol w:w="3705"/>
         <w:tblGridChange w:id="0">
           <w:tblGrid>
-            <w:gridCol w:w="1965"/>
-            <w:gridCol w:w="3000"/>
+            <w:gridCol w:w="2010"/>
+            <w:gridCol w:w="2955"/>
             <w:gridCol w:w="1800"/>
             <w:gridCol w:w="3705"/>
           </w:tblGrid>
@@ -7114,7 +7114,7 @@
               <w:rPr>
                 <w:rtl w:val="0"/>
               </w:rPr>
-              <w:t xml:space="preserve">Req_PO1_DGC_GDD_003 V1.4</w:t>
+              <w:t xml:space="preserve">Req_PO1_DGC_GDD_004 V1.4</w:t>
             </w:r>
           </w:p>
         </w:tc>
@@ -7455,7 +7455,7 @@
               <w:rPr>
                 <w:rtl w:val="0"/>
               </w:rPr>
-              <w:t xml:space="preserve">Req_PO1_DGC_GDD_003 V1.4</w:t>
+              <w:t xml:space="preserve">Req_PO1_DGC_GDD_005 V1.4</w:t>
             </w:r>
           </w:p>
         </w:tc>
@@ -7763,7 +7763,7 @@
               <w:rPr>
                 <w:rtl w:val="0"/>
               </w:rPr>
-              <w:t xml:space="preserve">Req_PO1_DGC_GDD_004 V1.3</w:t>
+              <w:t xml:space="preserve">Req_PO1_DGC_GDD_006 V1.3</w:t>
             </w:r>
           </w:p>
         </w:tc>
@@ -8097,7 +8097,7 @@
               <w:rPr>
                 <w:rtl w:val="0"/>
               </w:rPr>
-              <w:t xml:space="preserve">Req_PO1_DGC_GDD_005 V1.3</w:t>
+              <w:t xml:space="preserve">Req_PO1_DGC_GDD_007 V1.3</w:t>
             </w:r>
           </w:p>
         </w:tc>
@@ -8595,7 +8595,7 @@
               <w:rPr>
                 <w:rtl w:val="0"/>
               </w:rPr>
-              <w:t xml:space="preserve">Req_PO1_DGC_GDD_006 V1.1</w:t>
+              <w:t xml:space="preserve">Req_PO1_DGC_GDD_008 V1.1</w:t>
             </w:r>
           </w:p>
         </w:tc>
@@ -8879,7 +8879,7 @@
               <w:rPr>
                 <w:rtl w:val="0"/>
               </w:rPr>
-              <w:t xml:space="preserve">Req_PO1_DGC_GDD_007 V1.1</w:t>
+              <w:t xml:space="preserve">Req_PO1_DGC_GDD_009 V1.1</w:t>
             </w:r>
           </w:p>
         </w:tc>
@@ -9215,7 +9215,7 @@
               <w:rPr>
                 <w:rtl w:val="0"/>
               </w:rPr>
-              <w:t xml:space="preserve">Req_PO1_DGC_GDD_008 V1.1</w:t>
+              <w:t xml:space="preserve">Req_PO1_DGC_GDD_010 V1.1</w:t>
             </w:r>
           </w:p>
         </w:tc>
@@ -9543,7 +9543,7 @@
               <w:rPr>
                 <w:rtl w:val="0"/>
               </w:rPr>
-              <w:t xml:space="preserve">Req_PO1_DGC_GDD_009 V1.1</w:t>
+              <w:t xml:space="preserve">Req_PO1_DGC_GDD_011 V1.1</w:t>
             </w:r>
           </w:p>
         </w:tc>
@@ -9957,7 +9957,7 @@
               <w:rPr>
                 <w:rtl w:val="0"/>
               </w:rPr>
-              <w:t xml:space="preserve">Req_PO1_DGC_GDD_010 V1.1</w:t>
+              <w:t xml:space="preserve">Req_PO1_DGC_GDD_012 V1.1</w:t>
             </w:r>
           </w:p>
         </w:tc>
@@ -10252,7 +10252,7 @@
               <w:rPr>
                 <w:rtl w:val="0"/>
               </w:rPr>
-              <w:t xml:space="preserve">Req_PO1_DGC_GDD_011 V1.1</w:t>
+              <w:t xml:space="preserve">Req_PO1_DGC_GDD_013 V1.1</w:t>
             </w:r>
           </w:p>
         </w:tc>
@@ -10560,7 +10560,7 @@
               <w:rPr>
                 <w:rtl w:val="0"/>
               </w:rPr>
-              <w:t xml:space="preserve">Req_PO1_DGC_GDD_012 V1.1</w:t>
+              <w:t xml:space="preserve">Req_PO1_DGC_GDD_014 V1.1</w:t>
             </w:r>
           </w:p>
         </w:tc>
@@ -10970,7 +10970,7 @@
               <w:rPr>
                 <w:rtl w:val="0"/>
               </w:rPr>
-              <w:t xml:space="preserve">Req_PO1_DGC_GDD_013 V1.1</w:t>
+              <w:t xml:space="preserve">Req_PO1_DGC_GDD_015 V1.1</w:t>
             </w:r>
           </w:p>
         </w:tc>
@@ -11254,7 +11254,7 @@
               <w:rPr>
                 <w:rtl w:val="0"/>
               </w:rPr>
-              <w:t xml:space="preserve">Req_PO1_DGC_GDD_014 V1.1</w:t>
+              <w:t xml:space="preserve">Req_PO1_DGC_GDD_016 V1.1</w:t>
             </w:r>
           </w:p>
         </w:tc>
@@ -11549,7 +11549,7 @@
               <w:rPr>
                 <w:rtl w:val="0"/>
               </w:rPr>
-              <w:t xml:space="preserve">Req_PO1_DGC_GDD_015 V1.1</w:t>
+              <w:t xml:space="preserve">Req_PO1_DGC_GDD_017 V1.1</w:t>
             </w:r>
           </w:p>
         </w:tc>
@@ -11839,7 +11839,7 @@
               <w:rPr>
                 <w:rtl w:val="0"/>
               </w:rPr>
-              <w:t xml:space="preserve">Req_PO1_DGC_GDD_016 V1.1</w:t>
+              <w:t xml:space="preserve">Req_PO1_DGC_GDD_018 V1.1</w:t>
             </w:r>
           </w:p>
         </w:tc>
@@ -12088,7 +12088,7 @@
               <w:rPr>
                 <w:rtl w:val="0"/>
               </w:rPr>
-              <w:t xml:space="preserve">Req_PO1_DGC_GDD_017 V1.1</w:t>
+              <w:t xml:space="preserve">Req_PO1_DGC_GDD_019 V1.1</w:t>
             </w:r>
           </w:p>
         </w:tc>
@@ -12374,7 +12374,7 @@
               <w:rPr>
                 <w:rtl w:val="0"/>
               </w:rPr>
-              <w:t xml:space="preserve">Req_PO1_DGC_GDD_018 V1.1</w:t>
+              <w:t xml:space="preserve">Req_PO1_DGC_GDD_020 V1.1</w:t>
             </w:r>
           </w:p>
         </w:tc>
@@ -12662,7 +12662,7 @@
               <w:rPr>
                 <w:rtl w:val="0"/>
               </w:rPr>
-              <w:t xml:space="preserve">Req_PO1_DGC_GDD_019 V1.1</w:t>
+              <w:t xml:space="preserve">Req_PO1_DGC_GDD_021 V1.1</w:t>
             </w:r>
           </w:p>
         </w:tc>

</xml_diff>

<commit_message>
Minor changes to GDD Signed-off-by: moamen-ahmed-93 <moamen.ahmed.9930@gmail.com>
</commit_message>
<xml_diff>
--- a/Software specification/Architecture/GDD/GDD.docx
+++ b/Software specification/Architecture/GDD/GDD.docx
@@ -1367,6 +1367,105 @@
           </w:p>
         </w:tc>
       </w:tr>
+      <w:tr>
+        <w:trPr>
+          <w:trHeight w:val="435" w:hRule="atLeast"/>
+        </w:trPr>
+        <w:tc>
+          <w:tcPr>
+            <w:shd w:fill="auto" w:val="clear"/>
+            <w:tcMar>
+              <w:top w:w="100.0" w:type="dxa"/>
+              <w:left w:w="100.0" w:type="dxa"/>
+              <w:bottom w:w="100.0" w:type="dxa"/>
+              <w:right w:w="100.0" w:type="dxa"/>
+            </w:tcMar>
+          </w:tcPr>
+          <w:p>
+            <w:pPr>
+              <w:widowControl w:val="0"/>
+              <w:jc w:val="center"/>
+              <w:rPr/>
+            </w:pPr>
+            <w:r>
+              <w:rPr>
+                <w:rtl w:val="0"/>
+              </w:rPr>
+              <w:t xml:space="preserve">1.4</w:t>
+            </w:r>
+          </w:p>
+        </w:tc>
+        <w:tc>
+          <w:tcPr>
+            <w:shd w:fill="auto" w:val="clear"/>
+            <w:tcMar>
+              <w:top w:w="100.0" w:type="dxa"/>
+              <w:left w:w="100.0" w:type="dxa"/>
+              <w:bottom w:w="100.0" w:type="dxa"/>
+              <w:right w:w="100.0" w:type="dxa"/>
+            </w:tcMar>
+          </w:tcPr>
+          <w:p>
+            <w:pPr>
+              <w:widowControl w:val="0"/>
+              <w:jc w:val="center"/>
+              <w:rPr/>
+            </w:pPr>
+            <w:r>
+              <w:rPr>
+                <w:rtl w:val="0"/>
+              </w:rPr>
+              <w:t xml:space="preserve">Proposed</w:t>
+            </w:r>
+          </w:p>
+        </w:tc>
+        <w:tc>
+          <w:tcPr>
+            <w:shd w:fill="auto" w:val="clear"/>
+            <w:tcMar>
+              <w:top w:w="100.0" w:type="dxa"/>
+              <w:left w:w="100.0" w:type="dxa"/>
+              <w:bottom w:w="100.0" w:type="dxa"/>
+              <w:right w:w="100.0" w:type="dxa"/>
+            </w:tcMar>
+          </w:tcPr>
+          <w:p>
+            <w:pPr>
+              <w:jc w:val="center"/>
+              <w:rPr/>
+            </w:pPr>
+            <w:r>
+              <w:rPr>
+                <w:rtl w:val="0"/>
+              </w:rPr>
+              <w:t xml:space="preserve">Moamen Ahmed</w:t>
+            </w:r>
+          </w:p>
+        </w:tc>
+        <w:tc>
+          <w:tcPr>
+            <w:shd w:fill="auto" w:val="clear"/>
+            <w:tcMar>
+              <w:top w:w="100.0" w:type="dxa"/>
+              <w:left w:w="100.0" w:type="dxa"/>
+              <w:bottom w:w="100.0" w:type="dxa"/>
+              <w:right w:w="100.0" w:type="dxa"/>
+            </w:tcMar>
+          </w:tcPr>
+          <w:p>
+            <w:pPr>
+              <w:jc w:val="center"/>
+              <w:rPr/>
+            </w:pPr>
+            <w:r>
+              <w:rPr>
+                <w:rtl w:val="0"/>
+              </w:rPr>
+              <w:t xml:space="preserve">6/3/2020</w:t>
+            </w:r>
+          </w:p>
+        </w:tc>
+      </w:tr>
     </w:tbl>
     <w:p>
       <w:pPr>
@@ -2571,13 +2670,105 @@
             <w:pPr>
               <w:rPr/>
             </w:pPr>
-            <w:bookmarkStart w:colFirst="0" w:colLast="0" w:name="_gjdgxs" w:id="0"/>
-            <w:bookmarkEnd w:id="0"/>
             <w:r>
               <w:rPr>
                 <w:rtl w:val="0"/>
               </w:rPr>
               <w:t xml:space="preserve">Added new APIs and updated Covers section</w:t>
+            </w:r>
+          </w:p>
+        </w:tc>
+      </w:tr>
+      <w:tr>
+        <w:tc>
+          <w:tcPr>
+            <w:shd w:fill="auto" w:val="clear"/>
+            <w:tcMar>
+              <w:top w:w="100.0" w:type="dxa"/>
+              <w:left w:w="100.0" w:type="dxa"/>
+              <w:bottom w:w="100.0" w:type="dxa"/>
+              <w:right w:w="100.0" w:type="dxa"/>
+            </w:tcMar>
+          </w:tcPr>
+          <w:p>
+            <w:pPr>
+              <w:widowControl w:val="0"/>
+              <w:jc w:val="center"/>
+              <w:rPr/>
+            </w:pPr>
+            <w:r>
+              <w:rPr>
+                <w:rtl w:val="0"/>
+              </w:rPr>
+              <w:t xml:space="preserve">1.3</w:t>
+            </w:r>
+          </w:p>
+        </w:tc>
+        <w:tc>
+          <w:tcPr>
+            <w:shd w:fill="auto" w:val="clear"/>
+            <w:tcMar>
+              <w:top w:w="100.0" w:type="dxa"/>
+              <w:left w:w="100.0" w:type="dxa"/>
+              <w:bottom w:w="100.0" w:type="dxa"/>
+              <w:right w:w="100.0" w:type="dxa"/>
+            </w:tcMar>
+          </w:tcPr>
+          <w:p>
+            <w:pPr>
+              <w:jc w:val="center"/>
+              <w:rPr/>
+            </w:pPr>
+            <w:r>
+              <w:rPr>
+                <w:rtl w:val="0"/>
+              </w:rPr>
+              <w:t xml:space="preserve">Moamen Ahmed</w:t>
+            </w:r>
+          </w:p>
+        </w:tc>
+        <w:tc>
+          <w:tcPr>
+            <w:shd w:fill="auto" w:val="clear"/>
+            <w:tcMar>
+              <w:top w:w="100.0" w:type="dxa"/>
+              <w:left w:w="100.0" w:type="dxa"/>
+              <w:bottom w:w="100.0" w:type="dxa"/>
+              <w:right w:w="100.0" w:type="dxa"/>
+            </w:tcMar>
+          </w:tcPr>
+          <w:p>
+            <w:pPr>
+              <w:jc w:val="center"/>
+              <w:rPr/>
+            </w:pPr>
+            <w:r>
+              <w:rPr>
+                <w:rtl w:val="0"/>
+              </w:rPr>
+              <w:t xml:space="preserve">6/3/2020</w:t>
+            </w:r>
+          </w:p>
+        </w:tc>
+        <w:tc>
+          <w:tcPr>
+            <w:shd w:fill="auto" w:val="clear"/>
+            <w:tcMar>
+              <w:top w:w="100.0" w:type="dxa"/>
+              <w:left w:w="100.0" w:type="dxa"/>
+              <w:bottom w:w="100.0" w:type="dxa"/>
+              <w:right w:w="100.0" w:type="dxa"/>
+            </w:tcMar>
+          </w:tcPr>
+          <w:p>
+            <w:pPr>
+              <w:rPr/>
+            </w:pPr>
+            <w:r>
+              <w:rPr>
+                <w:rtl w:val="0"/>
+              </w:rPr>
+              <w:t xml:space="preserve">Minor changes to Req_PO1_DGC_GDD_006</w:t>
             </w:r>
           </w:p>
         </w:tc>
@@ -3288,6 +3479,7 @@
           <w:numId w:val="1"/>
         </w:numPr>
         <w:ind w:left="720" w:hanging="360"/>
+        <w:rPr/>
       </w:pPr>
       <w:r>
         <w:rPr>
@@ -3303,6 +3495,7 @@
           <w:numId w:val="1"/>
         </w:numPr>
         <w:ind w:left="720" w:hanging="360"/>
+        <w:rPr/>
       </w:pPr>
       <w:r>
         <w:rPr>
@@ -3318,6 +3511,7 @@
           <w:numId w:val="1"/>
         </w:numPr>
         <w:ind w:left="720" w:hanging="360"/>
+        <w:rPr/>
       </w:pPr>
       <w:r>
         <w:rPr>
@@ -3333,6 +3527,7 @@
           <w:numId w:val="1"/>
         </w:numPr>
         <w:ind w:left="720" w:hanging="360"/>
+        <w:rPr/>
       </w:pPr>
       <w:r>
         <w:rPr>
@@ -3348,6 +3543,7 @@
           <w:numId w:val="1"/>
         </w:numPr>
         <w:ind w:left="720" w:hanging="360"/>
+        <w:rPr/>
       </w:pPr>
       <w:r>
         <w:rPr>
@@ -3363,6 +3559,7 @@
           <w:numId w:val="1"/>
         </w:numPr>
         <w:ind w:left="720" w:hanging="360"/>
+        <w:rPr/>
       </w:pPr>
       <w:r>
         <w:rPr>
@@ -3378,6 +3575,7 @@
           <w:numId w:val="1"/>
         </w:numPr>
         <w:ind w:left="720" w:hanging="360"/>
+        <w:rPr/>
       </w:pPr>
       <w:bookmarkStart w:colFirst="0" w:colLast="0" w:name="_30j0zll" w:id="1"/>
       <w:bookmarkEnd w:id="1"/>
@@ -3921,12 +4119,12 @@
           <wp:inline distB="0" distT="0" distL="0" distR="0">
             <wp:extent cx="5428841" cy="3071122"/>
             <wp:effectExtent b="0" l="0" r="0" t="0"/>
-            <wp:docPr descr="C:\Users\User\AppData\Local\Microsoft\Windows\INetCache\Content.Word\Software.jpg" id="3" name="image4.jpg"/>
+            <wp:docPr descr="C:\Users\User\AppData\Local\Microsoft\Windows\INetCache\Content.Word\Software.jpg" id="3" name="image3.jpg"/>
             <a:graphic>
               <a:graphicData uri="http://schemas.openxmlformats.org/drawingml/2006/picture">
                 <pic:pic>
                   <pic:nvPicPr>
-                    <pic:cNvPr descr="C:\Users\User\AppData\Local\Microsoft\Windows\INetCache\Content.Word\Software.jpg" id="0" name="image4.jpg"/>
+                    <pic:cNvPr descr="C:\Users\User\AppData\Local\Microsoft\Windows\INetCache\Content.Word\Software.jpg" id="0" name="image3.jpg"/>
                     <pic:cNvPicPr preferRelativeResize="0"/>
                   </pic:nvPicPr>
                   <pic:blipFill>
@@ -4256,6 +4454,11 @@
         </w:rPr>
         <w:t xml:space="preserve">Switch status.</w:t>
       </w:r>
+      <w:r>
+        <w:rPr>
+          <w:rtl w:val="0"/>
+        </w:rPr>
+      </w:r>
     </w:p>
     <w:p>
       <w:pPr>
@@ -4428,6 +4631,11 @@
         </w:rPr>
         <w:t xml:space="preserve">Pressed Key:</w:t>
       </w:r>
+      <w:r>
+        <w:rPr>
+          <w:rtl w:val="0"/>
+        </w:rPr>
+      </w:r>
     </w:p>
     <w:p>
       <w:pPr>
@@ -4605,6 +4813,11 @@
         </w:rPr>
         <w:t xml:space="preserve">LCD Status.</w:t>
       </w:r>
+      <w:r>
+        <w:rPr>
+          <w:rtl w:val="0"/>
+        </w:rPr>
+      </w:r>
     </w:p>
     <w:p>
       <w:pPr>
@@ -4777,6 +4990,11 @@
         </w:rPr>
         <w:t xml:space="preserve">Curser X Position:</w:t>
       </w:r>
+      <w:r>
+        <w:rPr>
+          <w:rtl w:val="0"/>
+        </w:rPr>
+      </w:r>
     </w:p>
     <w:p>
       <w:pPr>
@@ -4949,6 +5167,11 @@
         </w:rPr>
         <w:t xml:space="preserve">Curser Y Position:</w:t>
       </w:r>
+      <w:r>
+        <w:rPr>
+          <w:rtl w:val="0"/>
+        </w:rPr>
+      </w:r>
     </w:p>
     <w:p>
       <w:pPr>
@@ -5121,6 +5344,11 @@
         </w:rPr>
         <w:t xml:space="preserve">Displayed value:</w:t>
       </w:r>
+      <w:r>
+        <w:rPr>
+          <w:rtl w:val="0"/>
+        </w:rPr>
+      </w:r>
     </w:p>
     <w:p>
       <w:pPr>
@@ -5293,6 +5521,11 @@
         </w:rPr>
         <w:t xml:space="preserve">Buzzer Status.</w:t>
       </w:r>
+      <w:r>
+        <w:rPr>
+          <w:rtl w:val="0"/>
+        </w:rPr>
+      </w:r>
     </w:p>
     <w:p>
       <w:pPr>
@@ -5547,12 +5780,12 @@
           <wp:inline distB="0" distT="0" distL="0" distR="0">
             <wp:extent cx="5943600" cy="3439795"/>
             <wp:effectExtent b="0" l="0" r="0" t="0"/>
-            <wp:docPr id="2" name="image3.png"/>
+            <wp:docPr id="2" name="image4.png"/>
             <a:graphic>
               <a:graphicData uri="http://schemas.openxmlformats.org/drawingml/2006/picture">
                 <pic:pic>
                   <pic:nvPicPr>
-                    <pic:cNvPr id="0" name="image3.png"/>
+                    <pic:cNvPr id="0" name="image4.png"/>
                     <pic:cNvPicPr preferRelativeResize="0"/>
                   </pic:nvPicPr>
                   <pic:blipFill>
@@ -7763,7 +7996,7 @@
               <w:rPr>
                 <w:rtl w:val="0"/>
               </w:rPr>
-              <w:t xml:space="preserve">Req_PO1_DGC_GDD_006 V1.3</w:t>
+              <w:t xml:space="preserve">Req_PO1_DGC_GDD_006 V1.4</w:t>
             </w:r>
           </w:p>
         </w:tc>
@@ -7838,7 +8071,7 @@
               <w:rPr>
                 <w:rtl w:val="0"/>
               </w:rPr>
-              <w:t xml:space="preserve">u8 Copy_u8PressedKey</w:t>
+              <w:t xml:space="preserve">void</w:t>
             </w:r>
           </w:p>
         </w:tc>
@@ -7920,7 +8153,7 @@
               <w:rPr>
                 <w:rtl w:val="0"/>
               </w:rPr>
-              <w:t xml:space="preserve">It takes the pressed key as an input and applies a different tone on each key of them whenever it’s pressed.</w:t>
+              <w:t xml:space="preserve">Plays a tone whenever a key is press on the keypad</w:t>
             </w:r>
           </w:p>
         </w:tc>
@@ -12245,7 +12478,7 @@
               <w:rPr>
                 <w:rtl w:val="0"/>
               </w:rPr>
-              <w:t xml:space="preserve">Checks which Timer that will be initialized and makes its initialization.</w:t>
+              <w:t xml:space="preserve">Initialize Timer_0.</w:t>
               <w:br w:type="textWrapping"/>
               <w:t xml:space="preserve">if the function done its purpose return OK if not return NOK</w:t>
             </w:r>

</xml_diff>

<commit_message>
Updated GDD Signed-off-by: moamen-ahmed-93 <moamen.ahmed.9930@gmail.com>
</commit_message>
<xml_diff>
--- a/Software specification/Architecture/GDD/GDD.docx
+++ b/Software specification/Architecture/GDD/GDD.docx
@@ -1466,6 +1466,105 @@
           </w:p>
         </w:tc>
       </w:tr>
+      <w:tr>
+        <w:trPr>
+          <w:trHeight w:val="435" w:hRule="atLeast"/>
+        </w:trPr>
+        <w:tc>
+          <w:tcPr>
+            <w:shd w:fill="auto" w:val="clear"/>
+            <w:tcMar>
+              <w:top w:w="100.0" w:type="dxa"/>
+              <w:left w:w="100.0" w:type="dxa"/>
+              <w:bottom w:w="100.0" w:type="dxa"/>
+              <w:right w:w="100.0" w:type="dxa"/>
+            </w:tcMar>
+          </w:tcPr>
+          <w:p>
+            <w:pPr>
+              <w:widowControl w:val="0"/>
+              <w:jc w:val="center"/>
+              <w:rPr/>
+            </w:pPr>
+            <w:r>
+              <w:rPr>
+                <w:rtl w:val="0"/>
+              </w:rPr>
+              <w:t xml:space="preserve">1.5</w:t>
+            </w:r>
+          </w:p>
+        </w:tc>
+        <w:tc>
+          <w:tcPr>
+            <w:shd w:fill="auto" w:val="clear"/>
+            <w:tcMar>
+              <w:top w:w="100.0" w:type="dxa"/>
+              <w:left w:w="100.0" w:type="dxa"/>
+              <w:bottom w:w="100.0" w:type="dxa"/>
+              <w:right w:w="100.0" w:type="dxa"/>
+            </w:tcMar>
+          </w:tcPr>
+          <w:p>
+            <w:pPr>
+              <w:widowControl w:val="0"/>
+              <w:jc w:val="center"/>
+              <w:rPr/>
+            </w:pPr>
+            <w:r>
+              <w:rPr>
+                <w:rtl w:val="0"/>
+              </w:rPr>
+              <w:t xml:space="preserve">Proposed</w:t>
+            </w:r>
+          </w:p>
+        </w:tc>
+        <w:tc>
+          <w:tcPr>
+            <w:shd w:fill="auto" w:val="clear"/>
+            <w:tcMar>
+              <w:top w:w="100.0" w:type="dxa"/>
+              <w:left w:w="100.0" w:type="dxa"/>
+              <w:bottom w:w="100.0" w:type="dxa"/>
+              <w:right w:w="100.0" w:type="dxa"/>
+            </w:tcMar>
+          </w:tcPr>
+          <w:p>
+            <w:pPr>
+              <w:jc w:val="center"/>
+              <w:rPr/>
+            </w:pPr>
+            <w:r>
+              <w:rPr>
+                <w:rtl w:val="0"/>
+              </w:rPr>
+              <w:t xml:space="preserve">Moamen Ahmed</w:t>
+            </w:r>
+          </w:p>
+        </w:tc>
+        <w:tc>
+          <w:tcPr>
+            <w:shd w:fill="auto" w:val="clear"/>
+            <w:tcMar>
+              <w:top w:w="100.0" w:type="dxa"/>
+              <w:left w:w="100.0" w:type="dxa"/>
+              <w:bottom w:w="100.0" w:type="dxa"/>
+              <w:right w:w="100.0" w:type="dxa"/>
+            </w:tcMar>
+          </w:tcPr>
+          <w:p>
+            <w:pPr>
+              <w:jc w:val="center"/>
+              <w:rPr/>
+            </w:pPr>
+            <w:r>
+              <w:rPr>
+                <w:rtl w:val="0"/>
+              </w:rPr>
+              <w:t xml:space="preserve">13/3/2020</w:t>
+            </w:r>
+          </w:p>
+        </w:tc>
+      </w:tr>
     </w:tbl>
     <w:p>
       <w:pPr>
@@ -1589,47 +1688,6 @@
         <w:rPr>
           <w:sz w:val="44"/>
           <w:szCs w:val="44"/>
-        </w:rPr>
-      </w:pPr>
-      <w:r>
-        <w:rPr>
-          <w:rtl w:val="0"/>
-        </w:rPr>
-      </w:r>
-    </w:p>
-    <w:p>
-      <w:pPr>
-        <w:rPr>
-          <w:sz w:val="44"/>
-          <w:szCs w:val="44"/>
-        </w:rPr>
-      </w:pPr>
-      <w:r>
-        <w:rPr>
-          <w:rtl w:val="0"/>
-        </w:rPr>
-      </w:r>
-    </w:p>
-    <w:p>
-      <w:pPr>
-        <w:rPr>
-          <w:sz w:val="44"/>
-          <w:szCs w:val="44"/>
-        </w:rPr>
-      </w:pPr>
-      <w:r>
-        <w:rPr>
-          <w:rtl w:val="0"/>
-        </w:rPr>
-      </w:r>
-    </w:p>
-    <w:p>
-      <w:pPr>
-        <w:rPr>
-          <w:b w:val="1"/>
-          <w:color w:val="990000"/>
-          <w:sz w:val="36"/>
-          <w:szCs w:val="36"/>
         </w:rPr>
       </w:pPr>
       <w:r>
@@ -2700,7 +2758,7 @@
               <w:rPr>
                 <w:rtl w:val="0"/>
               </w:rPr>
-              <w:t xml:space="preserve">1.3</w:t>
+              <w:t xml:space="preserve">1.4</w:t>
             </w:r>
           </w:p>
         </w:tc>
@@ -2769,6 +2827,100 @@
                 <w:rtl w:val="0"/>
               </w:rPr>
               <w:t xml:space="preserve">Minor changes to Req_PO1_DGC_GDD_006</w:t>
+            </w:r>
+          </w:p>
+        </w:tc>
+      </w:tr>
+      <w:tr>
+        <w:tc>
+          <w:tcPr>
+            <w:shd w:fill="auto" w:val="clear"/>
+            <w:tcMar>
+              <w:top w:w="100.0" w:type="dxa"/>
+              <w:left w:w="100.0" w:type="dxa"/>
+              <w:bottom w:w="100.0" w:type="dxa"/>
+              <w:right w:w="100.0" w:type="dxa"/>
+            </w:tcMar>
+          </w:tcPr>
+          <w:p>
+            <w:pPr>
+              <w:widowControl w:val="0"/>
+              <w:jc w:val="center"/>
+              <w:rPr/>
+            </w:pPr>
+            <w:r>
+              <w:rPr>
+                <w:rtl w:val="0"/>
+              </w:rPr>
+              <w:t xml:space="preserve">1.5</w:t>
+            </w:r>
+          </w:p>
+        </w:tc>
+        <w:tc>
+          <w:tcPr>
+            <w:shd w:fill="auto" w:val="clear"/>
+            <w:tcMar>
+              <w:top w:w="100.0" w:type="dxa"/>
+              <w:left w:w="100.0" w:type="dxa"/>
+              <w:bottom w:w="100.0" w:type="dxa"/>
+              <w:right w:w="100.0" w:type="dxa"/>
+            </w:tcMar>
+          </w:tcPr>
+          <w:p>
+            <w:pPr>
+              <w:jc w:val="center"/>
+              <w:rPr/>
+            </w:pPr>
+            <w:r>
+              <w:rPr>
+                <w:rtl w:val="0"/>
+              </w:rPr>
+              <w:t xml:space="preserve">Moamen Ahmed</w:t>
+            </w:r>
+          </w:p>
+        </w:tc>
+        <w:tc>
+          <w:tcPr>
+            <w:shd w:fill="auto" w:val="clear"/>
+            <w:tcMar>
+              <w:top w:w="100.0" w:type="dxa"/>
+              <w:left w:w="100.0" w:type="dxa"/>
+              <w:bottom w:w="100.0" w:type="dxa"/>
+              <w:right w:w="100.0" w:type="dxa"/>
+            </w:tcMar>
+          </w:tcPr>
+          <w:p>
+            <w:pPr>
+              <w:jc w:val="center"/>
+              <w:rPr/>
+            </w:pPr>
+            <w:r>
+              <w:rPr>
+                <w:rtl w:val="0"/>
+              </w:rPr>
+              <w:t xml:space="preserve">13/3/2020</w:t>
+            </w:r>
+          </w:p>
+        </w:tc>
+        <w:tc>
+          <w:tcPr>
+            <w:shd w:fill="auto" w:val="clear"/>
+            <w:tcMar>
+              <w:top w:w="100.0" w:type="dxa"/>
+              <w:left w:w="100.0" w:type="dxa"/>
+              <w:bottom w:w="100.0" w:type="dxa"/>
+              <w:right w:w="100.0" w:type="dxa"/>
+            </w:tcMar>
+          </w:tcPr>
+          <w:p>
+            <w:pPr>
+              <w:rPr/>
+            </w:pPr>
+            <w:r>
+              <w:rPr>
+                <w:rtl w:val="0"/>
+              </w:rPr>
+              <w:t xml:space="preserve">Added Component section to each GDD requirement</w:t>
             </w:r>
           </w:p>
         </w:tc>
@@ -3359,109 +3511,6 @@
     </w:p>
     <w:p>
       <w:pPr>
-        <w:rPr/>
-      </w:pPr>
-      <w:r>
-        <w:rPr>
-          <w:rtl w:val="0"/>
-        </w:rPr>
-      </w:r>
-    </w:p>
-    <w:p>
-      <w:pPr>
-        <w:rPr/>
-      </w:pPr>
-      <w:r>
-        <w:rPr>
-          <w:rtl w:val="0"/>
-        </w:rPr>
-      </w:r>
-    </w:p>
-    <w:p>
-      <w:pPr>
-        <w:rPr/>
-      </w:pPr>
-      <w:r>
-        <w:rPr>
-          <w:rtl w:val="0"/>
-        </w:rPr>
-      </w:r>
-    </w:p>
-    <w:p>
-      <w:pPr>
-        <w:rPr/>
-      </w:pPr>
-      <w:r>
-        <w:rPr>
-          <w:rtl w:val="0"/>
-        </w:rPr>
-      </w:r>
-    </w:p>
-    <w:p>
-      <w:pPr>
-        <w:rPr/>
-      </w:pPr>
-      <w:r>
-        <w:rPr>
-          <w:rtl w:val="0"/>
-        </w:rPr>
-      </w:r>
-    </w:p>
-    <w:p>
-      <w:pPr>
-        <w:rPr/>
-      </w:pPr>
-      <w:r>
-        <w:rPr>
-          <w:rtl w:val="0"/>
-        </w:rPr>
-      </w:r>
-    </w:p>
-    <w:p>
-      <w:pPr>
-        <w:pStyle w:val="Heading2"/>
-        <w:rPr/>
-      </w:pPr>
-      <w:r>
-        <w:rPr>
-          <w:rtl w:val="0"/>
-        </w:rPr>
-      </w:r>
-    </w:p>
-    <w:p>
-      <w:pPr>
-        <w:pStyle w:val="Heading2"/>
-        <w:rPr/>
-      </w:pPr>
-      <w:r>
-        <w:rPr>
-          <w:rtl w:val="0"/>
-        </w:rPr>
-      </w:r>
-    </w:p>
-    <w:p>
-      <w:pPr>
-        <w:rPr/>
-      </w:pPr>
-      <w:r>
-        <w:rPr>
-          <w:rtl w:val="0"/>
-        </w:rPr>
-      </w:r>
-    </w:p>
-    <w:p>
-      <w:pPr>
-        <w:pStyle w:val="Heading2"/>
-        <w:rPr/>
-      </w:pPr>
-      <w:r>
-        <w:rPr>
-          <w:rtl w:val="0"/>
-        </w:rPr>
-      </w:r>
-    </w:p>
-    <w:p>
-      <w:pPr>
         <w:pStyle w:val="Heading2"/>
         <w:rPr/>
       </w:pPr>
@@ -3818,6 +3867,26 @@
     </w:p>
     <w:p>
       <w:pPr>
+        <w:rPr/>
+      </w:pPr>
+      <w:r>
+        <w:rPr>
+          <w:rtl w:val="0"/>
+        </w:rPr>
+      </w:r>
+    </w:p>
+    <w:p>
+      <w:pPr>
+        <w:rPr/>
+      </w:pPr>
+      <w:r>
+        <w:rPr>
+          <w:rtl w:val="0"/>
+        </w:rPr>
+      </w:r>
+    </w:p>
+    <w:p>
+      <w:pPr>
         <w:pStyle w:val="Heading2"/>
         <w:rPr/>
       </w:pPr>
@@ -4119,12 +4188,12 @@
           <wp:inline distB="0" distT="0" distL="0" distR="0">
             <wp:extent cx="5428841" cy="3071122"/>
             <wp:effectExtent b="0" l="0" r="0" t="0"/>
-            <wp:docPr descr="C:\Users\User\AppData\Local\Microsoft\Windows\INetCache\Content.Word\Software.jpg" id="3" name="image4.jpg"/>
+            <wp:docPr descr="C:\Users\User\AppData\Local\Microsoft\Windows\INetCache\Content.Word\Software.jpg" id="3" name="image3.jpg"/>
             <a:graphic>
               <a:graphicData uri="http://schemas.openxmlformats.org/drawingml/2006/picture">
                 <pic:pic>
                   <pic:nvPicPr>
-                    <pic:cNvPr descr="C:\Users\User\AppData\Local\Microsoft\Windows\INetCache\Content.Word\Software.jpg" id="0" name="image4.jpg"/>
+                    <pic:cNvPr descr="C:\Users\User\AppData\Local\Microsoft\Windows\INetCache\Content.Word\Software.jpg" id="0" name="image3.jpg"/>
                     <pic:cNvPicPr preferRelativeResize="0"/>
                   </pic:nvPicPr>
                   <pic:blipFill>
@@ -5780,12 +5849,12 @@
           <wp:inline distB="0" distT="0" distL="0" distR="0">
             <wp:extent cx="5943600" cy="3439795"/>
             <wp:effectExtent b="0" l="0" r="0" t="0"/>
-            <wp:docPr id="2" name="image3.png"/>
+            <wp:docPr id="2" name="image2.png"/>
             <a:graphic>
               <a:graphicData uri="http://schemas.openxmlformats.org/drawingml/2006/picture">
                 <pic:pic>
                   <pic:nvPicPr>
-                    <pic:cNvPr id="0" name="image3.png"/>
+                    <pic:cNvPr id="0" name="image2.png"/>
                     <pic:cNvPicPr preferRelativeResize="0"/>
                   </pic:nvPicPr>
                   <pic:blipFill>
@@ -6039,12 +6108,12 @@
           <wp:inline distB="0" distT="0" distL="0" distR="0">
             <wp:extent cx="5943600" cy="3848100"/>
             <wp:effectExtent b="0" l="0" r="0" t="0"/>
-            <wp:docPr id="4" name="image2.png"/>
+            <wp:docPr id="4" name="image4.png"/>
             <a:graphic>
               <a:graphicData uri="http://schemas.openxmlformats.org/drawingml/2006/picture">
                 <pic:pic>
                   <pic:nvPicPr>
-                    <pic:cNvPr id="0" name="image2.png"/>
+                    <pic:cNvPr id="0" name="image4.png"/>
                     <pic:cNvPicPr preferRelativeResize="0"/>
                   </pic:nvPicPr>
                   <pic:blipFill>
@@ -6328,7 +6397,48 @@
               <w:rPr>
                 <w:rtl w:val="0"/>
               </w:rPr>
-              <w:t xml:space="preserve">Req_PO1_DGC_GDD_001 V1.3</w:t>
+              <w:t xml:space="preserve">Req_PO1_DGC_GDD_001 V1.4</w:t>
+            </w:r>
+          </w:p>
+        </w:tc>
+      </w:tr>
+      <w:tr>
+        <w:trPr>
+          <w:trHeight w:val="748" w:hRule="atLeast"/>
+        </w:trPr>
+        <w:tc>
+          <w:tcPr>
+            <w:vAlign w:val="center"/>
+          </w:tcPr>
+          <w:p>
+            <w:pPr>
+              <w:rPr>
+                <w:b w:val="1"/>
+              </w:rPr>
+            </w:pPr>
+            <w:r>
+              <w:rPr>
+                <w:b w:val="1"/>
+                <w:rtl w:val="0"/>
+              </w:rPr>
+              <w:t xml:space="preserve">Component</w:t>
+            </w:r>
+          </w:p>
+        </w:tc>
+        <w:tc>
+          <w:tcPr>
+            <w:gridSpan w:val="3"/>
+            <w:vAlign w:val="center"/>
+          </w:tcPr>
+          <w:p>
+            <w:pPr>
+              <w:rPr/>
+            </w:pPr>
+            <w:r>
+              <w:rPr>
+                <w:rtl w:val="0"/>
+              </w:rPr>
+              <w:t xml:space="preserve">Keypad_assignment</w:t>
             </w:r>
           </w:p>
         </w:tc>
@@ -6397,16 +6507,24 @@
           </w:tcPr>
           <w:p>
             <w:pPr>
-              <w:rPr>
-                <w:sz w:val="26"/>
-                <w:szCs w:val="26"/>
-              </w:rPr>
+              <w:rPr/>
             </w:pPr>
             <w:r>
               <w:rPr>
                 <w:rtl w:val="0"/>
               </w:rPr>
               <w:t xml:space="preserve">u8 Copy_u8PressedKey</w:t>
+            </w:r>
+          </w:p>
+          <w:p>
+            <w:pPr>
+              <w:rPr/>
+            </w:pPr>
+            <w:r>
+              <w:rPr>
+                <w:rtl w:val="0"/>
+              </w:rPr>
+              <w:t xml:space="preserve">u8* Copy_u8CalculatorKey</w:t>
             </w:r>
             <w:r>
               <w:rPr>
@@ -6493,7 +6611,7 @@
               <w:rPr>
                 <w:rtl w:val="0"/>
               </w:rPr>
-              <w:t xml:space="preserve">It takes the pressed key as an input and returns the corresponding number</w:t>
+              <w:t xml:space="preserve">It takes the pressed key as an input (1:16) and returns the corresponding number (0:9,+,-,*,/,=)</w:t>
             </w:r>
           </w:p>
         </w:tc>
@@ -6650,6 +6768,47 @@
       </w:tr>
       <w:tr>
         <w:trPr>
+          <w:trHeight w:val="748" w:hRule="atLeast"/>
+        </w:trPr>
+        <w:tc>
+          <w:tcPr>
+            <w:vAlign w:val="center"/>
+          </w:tcPr>
+          <w:p>
+            <w:pPr>
+              <w:rPr>
+                <w:b w:val="1"/>
+              </w:rPr>
+            </w:pPr>
+            <w:r>
+              <w:rPr>
+                <w:b w:val="1"/>
+                <w:rtl w:val="0"/>
+              </w:rPr>
+              <w:t xml:space="preserve">Component</w:t>
+            </w:r>
+          </w:p>
+        </w:tc>
+        <w:tc>
+          <w:tcPr>
+            <w:gridSpan w:val="3"/>
+            <w:vAlign w:val="center"/>
+          </w:tcPr>
+          <w:p>
+            <w:pPr>
+              <w:rPr/>
+            </w:pPr>
+            <w:r>
+              <w:rPr>
+                <w:rtl w:val="0"/>
+              </w:rPr>
+              <w:t xml:space="preserve">Math_calc</w:t>
+            </w:r>
+          </w:p>
+        </w:tc>
+      </w:tr>
+      <w:tr>
+        <w:trPr>
           <w:trHeight w:val="665" w:hRule="atLeast"/>
         </w:trPr>
         <w:tc>
@@ -6869,32 +7028,6 @@
         </w:tc>
       </w:tr>
     </w:tbl>
-    <w:p>
-      <w:pPr>
-        <w:rPr>
-          <w:sz w:val="72"/>
-          <w:szCs w:val="72"/>
-        </w:rPr>
-      </w:pPr>
-      <w:r>
-        <w:rPr>
-          <w:rtl w:val="0"/>
-        </w:rPr>
-      </w:r>
-    </w:p>
-    <w:p>
-      <w:pPr>
-        <w:rPr>
-          <w:sz w:val="72"/>
-          <w:szCs w:val="72"/>
-        </w:rPr>
-      </w:pPr>
-      <w:r>
-        <w:rPr>
-          <w:rtl w:val="0"/>
-        </w:rPr>
-      </w:r>
-    </w:p>
     <w:p>
       <w:pPr>
         <w:rPr>
@@ -6982,6 +7115,47 @@
       </w:tr>
       <w:tr>
         <w:trPr>
+          <w:trHeight w:val="748" w:hRule="atLeast"/>
+        </w:trPr>
+        <w:tc>
+          <w:tcPr>
+            <w:vAlign w:val="center"/>
+          </w:tcPr>
+          <w:p>
+            <w:pPr>
+              <w:rPr>
+                <w:b w:val="1"/>
+              </w:rPr>
+            </w:pPr>
+            <w:r>
+              <w:rPr>
+                <w:b w:val="1"/>
+                <w:rtl w:val="0"/>
+              </w:rPr>
+              <w:t xml:space="preserve">Component</w:t>
+            </w:r>
+          </w:p>
+        </w:tc>
+        <w:tc>
+          <w:tcPr>
+            <w:gridSpan w:val="3"/>
+            <w:vAlign w:val="center"/>
+          </w:tcPr>
+          <w:p>
+            <w:pPr>
+              <w:rPr/>
+            </w:pPr>
+            <w:r>
+              <w:rPr>
+                <w:rtl w:val="0"/>
+              </w:rPr>
+              <w:t xml:space="preserve">Math_calc</w:t>
+            </w:r>
+          </w:p>
+        </w:tc>
+      </w:tr>
+      <w:tr>
+        <w:trPr>
           <w:trHeight w:val="665" w:hRule="atLeast"/>
         </w:trPr>
         <w:tc>
@@ -7354,6 +7528,47 @@
       </w:tr>
       <w:tr>
         <w:trPr>
+          <w:trHeight w:val="748" w:hRule="atLeast"/>
+        </w:trPr>
+        <w:tc>
+          <w:tcPr>
+            <w:vAlign w:val="center"/>
+          </w:tcPr>
+          <w:p>
+            <w:pPr>
+              <w:rPr>
+                <w:b w:val="1"/>
+              </w:rPr>
+            </w:pPr>
+            <w:r>
+              <w:rPr>
+                <w:b w:val="1"/>
+                <w:rtl w:val="0"/>
+              </w:rPr>
+              <w:t xml:space="preserve">Component</w:t>
+            </w:r>
+          </w:p>
+        </w:tc>
+        <w:tc>
+          <w:tcPr>
+            <w:gridSpan w:val="3"/>
+            <w:vAlign w:val="center"/>
+          </w:tcPr>
+          <w:p>
+            <w:pPr>
+              <w:rPr/>
+            </w:pPr>
+            <w:r>
+              <w:rPr>
+                <w:rtl w:val="0"/>
+              </w:rPr>
+              <w:t xml:space="preserve">Display</w:t>
+            </w:r>
+          </w:p>
+        </w:tc>
+      </w:tr>
+      <w:tr>
+        <w:trPr>
           <w:trHeight w:val="750" w:hRule="atLeast"/>
         </w:trPr>
         <w:tc>
@@ -7695,6 +7910,47 @@
       </w:tr>
       <w:tr>
         <w:trPr>
+          <w:trHeight w:val="748" w:hRule="atLeast"/>
+        </w:trPr>
+        <w:tc>
+          <w:tcPr>
+            <w:vAlign w:val="center"/>
+          </w:tcPr>
+          <w:p>
+            <w:pPr>
+              <w:rPr>
+                <w:b w:val="1"/>
+              </w:rPr>
+            </w:pPr>
+            <w:r>
+              <w:rPr>
+                <w:b w:val="1"/>
+                <w:rtl w:val="0"/>
+              </w:rPr>
+              <w:t xml:space="preserve">Component</w:t>
+            </w:r>
+          </w:p>
+        </w:tc>
+        <w:tc>
+          <w:tcPr>
+            <w:gridSpan w:val="3"/>
+            <w:vAlign w:val="center"/>
+          </w:tcPr>
+          <w:p>
+            <w:pPr>
+              <w:rPr/>
+            </w:pPr>
+            <w:r>
+              <w:rPr>
+                <w:rtl w:val="0"/>
+              </w:rPr>
+              <w:t xml:space="preserve">Display</w:t>
+            </w:r>
+          </w:p>
+        </w:tc>
+      </w:tr>
+      <w:tr>
+        <w:trPr>
           <w:trHeight w:val="750" w:hRule="atLeast"/>
         </w:trPr>
         <w:tc>
@@ -8003,6 +8259,47 @@
       </w:tr>
       <w:tr>
         <w:trPr>
+          <w:trHeight w:val="748" w:hRule="atLeast"/>
+        </w:trPr>
+        <w:tc>
+          <w:tcPr>
+            <w:vAlign w:val="center"/>
+          </w:tcPr>
+          <w:p>
+            <w:pPr>
+              <w:rPr>
+                <w:b w:val="1"/>
+              </w:rPr>
+            </w:pPr>
+            <w:r>
+              <w:rPr>
+                <w:b w:val="1"/>
+                <w:rtl w:val="0"/>
+              </w:rPr>
+              <w:t xml:space="preserve">Component</w:t>
+            </w:r>
+          </w:p>
+        </w:tc>
+        <w:tc>
+          <w:tcPr>
+            <w:gridSpan w:val="3"/>
+            <w:vAlign w:val="center"/>
+          </w:tcPr>
+          <w:p>
+            <w:pPr>
+              <w:rPr/>
+            </w:pPr>
+            <w:r>
+              <w:rPr>
+                <w:rtl w:val="0"/>
+              </w:rPr>
+              <w:t xml:space="preserve">PlayTone</w:t>
+            </w:r>
+          </w:p>
+        </w:tc>
+      </w:tr>
+      <w:tr>
+        <w:trPr>
           <w:trHeight w:val="665" w:hRule="atLeast"/>
         </w:trPr>
         <w:tc>
@@ -8211,45 +8508,6 @@
         </w:tc>
       </w:tr>
     </w:tbl>
-    <w:p>
-      <w:pPr>
-        <w:rPr>
-          <w:sz w:val="72"/>
-          <w:szCs w:val="72"/>
-        </w:rPr>
-      </w:pPr>
-      <w:r>
-        <w:rPr>
-          <w:rtl w:val="0"/>
-        </w:rPr>
-      </w:r>
-    </w:p>
-    <w:p>
-      <w:pPr>
-        <w:rPr>
-          <w:sz w:val="72"/>
-          <w:szCs w:val="72"/>
-        </w:rPr>
-      </w:pPr>
-      <w:r>
-        <w:rPr>
-          <w:rtl w:val="0"/>
-        </w:rPr>
-      </w:r>
-    </w:p>
-    <w:p>
-      <w:pPr>
-        <w:rPr>
-          <w:sz w:val="72"/>
-          <w:szCs w:val="72"/>
-        </w:rPr>
-      </w:pPr>
-      <w:r>
-        <w:rPr>
-          <w:rtl w:val="0"/>
-        </w:rPr>
-      </w:r>
-    </w:p>
     <w:p>
       <w:pPr>
         <w:rPr>
@@ -8337,6 +8595,47 @@
       </w:tr>
       <w:tr>
         <w:trPr>
+          <w:trHeight w:val="748" w:hRule="atLeast"/>
+        </w:trPr>
+        <w:tc>
+          <w:tcPr>
+            <w:vAlign w:val="center"/>
+          </w:tcPr>
+          <w:p>
+            <w:pPr>
+              <w:rPr>
+                <w:b w:val="1"/>
+              </w:rPr>
+            </w:pPr>
+            <w:r>
+              <w:rPr>
+                <w:b w:val="1"/>
+                <w:rtl w:val="0"/>
+              </w:rPr>
+              <w:t xml:space="preserve">Component</w:t>
+            </w:r>
+          </w:p>
+        </w:tc>
+        <w:tc>
+          <w:tcPr>
+            <w:gridSpan w:val="3"/>
+            <w:vAlign w:val="center"/>
+          </w:tcPr>
+          <w:p>
+            <w:pPr>
+              <w:rPr/>
+            </w:pPr>
+            <w:r>
+              <w:rPr>
+                <w:rtl w:val="0"/>
+              </w:rPr>
+              <w:t xml:space="preserve">Power</w:t>
+            </w:r>
+          </w:p>
+        </w:tc>
+      </w:tr>
+      <w:tr>
+        <w:trPr>
           <w:trHeight w:val="665" w:hRule="atLeast"/>
         </w:trPr>
         <w:tc>
@@ -8835,6 +9134,47 @@
       </w:tr>
       <w:tr>
         <w:trPr>
+          <w:trHeight w:val="748" w:hRule="atLeast"/>
+        </w:trPr>
+        <w:tc>
+          <w:tcPr>
+            <w:vAlign w:val="center"/>
+          </w:tcPr>
+          <w:p>
+            <w:pPr>
+              <w:rPr>
+                <w:b w:val="1"/>
+              </w:rPr>
+            </w:pPr>
+            <w:r>
+              <w:rPr>
+                <w:b w:val="1"/>
+                <w:rtl w:val="0"/>
+              </w:rPr>
+              <w:t xml:space="preserve">Component</w:t>
+            </w:r>
+          </w:p>
+        </w:tc>
+        <w:tc>
+          <w:tcPr>
+            <w:gridSpan w:val="3"/>
+            <w:vAlign w:val="center"/>
+          </w:tcPr>
+          <w:p>
+            <w:pPr>
+              <w:rPr/>
+            </w:pPr>
+            <w:r>
+              <w:rPr>
+                <w:rtl w:val="0"/>
+              </w:rPr>
+              <w:t xml:space="preserve">LCD</w:t>
+            </w:r>
+          </w:p>
+        </w:tc>
+      </w:tr>
+      <w:tr>
+        <w:trPr>
           <w:trHeight w:val="665" w:hRule="atLeast"/>
         </w:trPr>
         <w:tc>
@@ -9119,6 +9459,47 @@
       </w:tr>
       <w:tr>
         <w:trPr>
+          <w:trHeight w:val="748" w:hRule="atLeast"/>
+        </w:trPr>
+        <w:tc>
+          <w:tcPr>
+            <w:vAlign w:val="center"/>
+          </w:tcPr>
+          <w:p>
+            <w:pPr>
+              <w:rPr>
+                <w:b w:val="1"/>
+              </w:rPr>
+            </w:pPr>
+            <w:r>
+              <w:rPr>
+                <w:b w:val="1"/>
+                <w:rtl w:val="0"/>
+              </w:rPr>
+              <w:t xml:space="preserve">Component</w:t>
+            </w:r>
+          </w:p>
+        </w:tc>
+        <w:tc>
+          <w:tcPr>
+            <w:gridSpan w:val="3"/>
+            <w:vAlign w:val="center"/>
+          </w:tcPr>
+          <w:p>
+            <w:pPr>
+              <w:rPr/>
+            </w:pPr>
+            <w:r>
+              <w:rPr>
+                <w:rtl w:val="0"/>
+              </w:rPr>
+              <w:t xml:space="preserve">LCD</w:t>
+            </w:r>
+          </w:p>
+        </w:tc>
+      </w:tr>
+      <w:tr>
+        <w:trPr>
           <w:trHeight w:val="665" w:hRule="atLeast"/>
         </w:trPr>
         <w:tc>
@@ -9316,19 +9697,6 @@
         </w:tc>
       </w:tr>
     </w:tbl>
-    <w:p>
-      <w:pPr>
-        <w:rPr>
-          <w:sz w:val="72"/>
-          <w:szCs w:val="72"/>
-        </w:rPr>
-      </w:pPr>
-      <w:r>
-        <w:rPr>
-          <w:rtl w:val="0"/>
-        </w:rPr>
-      </w:r>
-    </w:p>
     <w:p>
       <w:pPr>
         <w:rPr>
@@ -9455,6 +9823,47 @@
       </w:tr>
       <w:tr>
         <w:trPr>
+          <w:trHeight w:val="748" w:hRule="atLeast"/>
+        </w:trPr>
+        <w:tc>
+          <w:tcPr>
+            <w:vAlign w:val="center"/>
+          </w:tcPr>
+          <w:p>
+            <w:pPr>
+              <w:rPr>
+                <w:b w:val="1"/>
+              </w:rPr>
+            </w:pPr>
+            <w:r>
+              <w:rPr>
+                <w:b w:val="1"/>
+                <w:rtl w:val="0"/>
+              </w:rPr>
+              <w:t xml:space="preserve">Component</w:t>
+            </w:r>
+          </w:p>
+        </w:tc>
+        <w:tc>
+          <w:tcPr>
+            <w:gridSpan w:val="3"/>
+            <w:vAlign w:val="center"/>
+          </w:tcPr>
+          <w:p>
+            <w:pPr>
+              <w:rPr/>
+            </w:pPr>
+            <w:r>
+              <w:rPr>
+                <w:rtl w:val="0"/>
+              </w:rPr>
+              <w:t xml:space="preserve">LCD</w:t>
+            </w:r>
+          </w:p>
+        </w:tc>
+      </w:tr>
+      <w:tr>
+        <w:trPr>
           <w:trHeight w:val="665" w:hRule="atLeast"/>
         </w:trPr>
         <w:tc>
@@ -9783,6 +10192,47 @@
       </w:tr>
       <w:tr>
         <w:trPr>
+          <w:trHeight w:val="748" w:hRule="atLeast"/>
+        </w:trPr>
+        <w:tc>
+          <w:tcPr>
+            <w:vAlign w:val="center"/>
+          </w:tcPr>
+          <w:p>
+            <w:pPr>
+              <w:rPr>
+                <w:b w:val="1"/>
+              </w:rPr>
+            </w:pPr>
+            <w:r>
+              <w:rPr>
+                <w:b w:val="1"/>
+                <w:rtl w:val="0"/>
+              </w:rPr>
+              <w:t xml:space="preserve">Component</w:t>
+            </w:r>
+          </w:p>
+        </w:tc>
+        <w:tc>
+          <w:tcPr>
+            <w:gridSpan w:val="3"/>
+            <w:vAlign w:val="center"/>
+          </w:tcPr>
+          <w:p>
+            <w:pPr>
+              <w:rPr/>
+            </w:pPr>
+            <w:r>
+              <w:rPr>
+                <w:rtl w:val="0"/>
+              </w:rPr>
+              <w:t xml:space="preserve">KEYPAD</w:t>
+            </w:r>
+          </w:p>
+        </w:tc>
+      </w:tr>
+      <w:tr>
+        <w:trPr>
           <w:trHeight w:val="665" w:hRule="atLeast"/>
         </w:trPr>
         <w:tc>
@@ -10197,6 +10647,47 @@
       </w:tr>
       <w:tr>
         <w:trPr>
+          <w:trHeight w:val="748" w:hRule="atLeast"/>
+        </w:trPr>
+        <w:tc>
+          <w:tcPr>
+            <w:vAlign w:val="center"/>
+          </w:tcPr>
+          <w:p>
+            <w:pPr>
+              <w:rPr>
+                <w:b w:val="1"/>
+              </w:rPr>
+            </w:pPr>
+            <w:r>
+              <w:rPr>
+                <w:b w:val="1"/>
+                <w:rtl w:val="0"/>
+              </w:rPr>
+              <w:t xml:space="preserve">Component</w:t>
+            </w:r>
+          </w:p>
+        </w:tc>
+        <w:tc>
+          <w:tcPr>
+            <w:gridSpan w:val="3"/>
+            <w:vAlign w:val="center"/>
+          </w:tcPr>
+          <w:p>
+            <w:pPr>
+              <w:rPr/>
+            </w:pPr>
+            <w:r>
+              <w:rPr>
+                <w:rtl w:val="0"/>
+              </w:rPr>
+              <w:t xml:space="preserve">BUZZER</w:t>
+            </w:r>
+          </w:p>
+        </w:tc>
+      </w:tr>
+      <w:tr>
+        <w:trPr>
           <w:trHeight w:val="665" w:hRule="atLeast"/>
         </w:trPr>
         <w:tc>
@@ -10492,6 +10983,47 @@
       </w:tr>
       <w:tr>
         <w:trPr>
+          <w:trHeight w:val="748" w:hRule="atLeast"/>
+        </w:trPr>
+        <w:tc>
+          <w:tcPr>
+            <w:vAlign w:val="center"/>
+          </w:tcPr>
+          <w:p>
+            <w:pPr>
+              <w:rPr>
+                <w:b w:val="1"/>
+              </w:rPr>
+            </w:pPr>
+            <w:r>
+              <w:rPr>
+                <w:b w:val="1"/>
+                <w:rtl w:val="0"/>
+              </w:rPr>
+              <w:t xml:space="preserve">Component</w:t>
+            </w:r>
+          </w:p>
+        </w:tc>
+        <w:tc>
+          <w:tcPr>
+            <w:gridSpan w:val="3"/>
+            <w:vAlign w:val="center"/>
+          </w:tcPr>
+          <w:p>
+            <w:pPr>
+              <w:rPr/>
+            </w:pPr>
+            <w:r>
+              <w:rPr>
+                <w:rtl w:val="0"/>
+              </w:rPr>
+              <w:t xml:space="preserve">BUZZER</w:t>
+            </w:r>
+          </w:p>
+        </w:tc>
+      </w:tr>
+      <w:tr>
+        <w:trPr>
           <w:trHeight w:val="665" w:hRule="atLeast"/>
         </w:trPr>
         <w:tc>
@@ -10800,6 +11332,47 @@
       </w:tr>
       <w:tr>
         <w:trPr>
+          <w:trHeight w:val="748" w:hRule="atLeast"/>
+        </w:trPr>
+        <w:tc>
+          <w:tcPr>
+            <w:vAlign w:val="center"/>
+          </w:tcPr>
+          <w:p>
+            <w:pPr>
+              <w:rPr>
+                <w:b w:val="1"/>
+              </w:rPr>
+            </w:pPr>
+            <w:r>
+              <w:rPr>
+                <w:b w:val="1"/>
+                <w:rtl w:val="0"/>
+              </w:rPr>
+              <w:t xml:space="preserve">Component</w:t>
+            </w:r>
+          </w:p>
+        </w:tc>
+        <w:tc>
+          <w:tcPr>
+            <w:gridSpan w:val="3"/>
+            <w:vAlign w:val="center"/>
+          </w:tcPr>
+          <w:p>
+            <w:pPr>
+              <w:rPr/>
+            </w:pPr>
+            <w:r>
+              <w:rPr>
+                <w:rtl w:val="0"/>
+              </w:rPr>
+              <w:t xml:space="preserve">SWITCH</w:t>
+            </w:r>
+          </w:p>
+        </w:tc>
+      </w:tr>
+      <w:tr>
+        <w:trPr>
           <w:trHeight w:val="665" w:hRule="atLeast"/>
         </w:trPr>
         <w:tc>
@@ -11018,6 +11591,46 @@
           <w:sz w:val="36"/>
           <w:szCs w:val="36"/>
         </w:rPr>
+      </w:pPr>
+      <w:r>
+        <w:rPr>
+          <w:rtl w:val="0"/>
+        </w:rPr>
+      </w:r>
+    </w:p>
+    <w:p>
+      <w:pPr>
+        <w:rPr/>
+      </w:pPr>
+      <w:r>
+        <w:rPr>
+          <w:rtl w:val="0"/>
+        </w:rPr>
+      </w:r>
+    </w:p>
+    <w:p>
+      <w:pPr>
+        <w:rPr/>
+      </w:pPr>
+      <w:r>
+        <w:rPr>
+          <w:rtl w:val="0"/>
+        </w:rPr>
+      </w:r>
+    </w:p>
+    <w:p>
+      <w:pPr>
+        <w:rPr/>
+      </w:pPr>
+      <w:r>
+        <w:rPr>
+          <w:rtl w:val="0"/>
+        </w:rPr>
+      </w:r>
+    </w:p>
+    <w:p>
+      <w:pPr>
+        <w:rPr/>
       </w:pPr>
       <w:r>
         <w:rPr>
@@ -11210,6 +11823,47 @@
       </w:tr>
       <w:tr>
         <w:trPr>
+          <w:trHeight w:val="748" w:hRule="atLeast"/>
+        </w:trPr>
+        <w:tc>
+          <w:tcPr>
+            <w:vAlign w:val="center"/>
+          </w:tcPr>
+          <w:p>
+            <w:pPr>
+              <w:rPr>
+                <w:b w:val="1"/>
+              </w:rPr>
+            </w:pPr>
+            <w:r>
+              <w:rPr>
+                <w:b w:val="1"/>
+                <w:rtl w:val="0"/>
+              </w:rPr>
+              <w:t xml:space="preserve">Component</w:t>
+            </w:r>
+          </w:p>
+        </w:tc>
+        <w:tc>
+          <w:tcPr>
+            <w:gridSpan w:val="3"/>
+            <w:vAlign w:val="center"/>
+          </w:tcPr>
+          <w:p>
+            <w:pPr>
+              <w:rPr/>
+            </w:pPr>
+            <w:r>
+              <w:rPr>
+                <w:rtl w:val="0"/>
+              </w:rPr>
+              <w:t xml:space="preserve">DIO</w:t>
+            </w:r>
+          </w:p>
+        </w:tc>
+      </w:tr>
+      <w:tr>
+        <w:trPr>
           <w:trHeight w:val="665" w:hRule="atLeast"/>
         </w:trPr>
         <w:tc>
@@ -11494,6 +12148,47 @@
       </w:tr>
       <w:tr>
         <w:trPr>
+          <w:trHeight w:val="748" w:hRule="atLeast"/>
+        </w:trPr>
+        <w:tc>
+          <w:tcPr>
+            <w:vAlign w:val="center"/>
+          </w:tcPr>
+          <w:p>
+            <w:pPr>
+              <w:rPr>
+                <w:b w:val="1"/>
+              </w:rPr>
+            </w:pPr>
+            <w:r>
+              <w:rPr>
+                <w:b w:val="1"/>
+                <w:rtl w:val="0"/>
+              </w:rPr>
+              <w:t xml:space="preserve">Component</w:t>
+            </w:r>
+          </w:p>
+        </w:tc>
+        <w:tc>
+          <w:tcPr>
+            <w:gridSpan w:val="3"/>
+            <w:vAlign w:val="center"/>
+          </w:tcPr>
+          <w:p>
+            <w:pPr>
+              <w:rPr/>
+            </w:pPr>
+            <w:r>
+              <w:rPr>
+                <w:rtl w:val="0"/>
+              </w:rPr>
+              <w:t xml:space="preserve">DIO</w:t>
+            </w:r>
+          </w:p>
+        </w:tc>
+      </w:tr>
+      <w:tr>
+        <w:trPr>
           <w:trHeight w:val="665" w:hRule="atLeast"/>
         </w:trPr>
         <w:tc>
@@ -11789,6 +12484,47 @@
       </w:tr>
       <w:tr>
         <w:trPr>
+          <w:trHeight w:val="748" w:hRule="atLeast"/>
+        </w:trPr>
+        <w:tc>
+          <w:tcPr>
+            <w:vAlign w:val="center"/>
+          </w:tcPr>
+          <w:p>
+            <w:pPr>
+              <w:rPr>
+                <w:b w:val="1"/>
+              </w:rPr>
+            </w:pPr>
+            <w:r>
+              <w:rPr>
+                <w:b w:val="1"/>
+                <w:rtl w:val="0"/>
+              </w:rPr>
+              <w:t xml:space="preserve">Component</w:t>
+            </w:r>
+          </w:p>
+        </w:tc>
+        <w:tc>
+          <w:tcPr>
+            <w:gridSpan w:val="3"/>
+            <w:vAlign w:val="center"/>
+          </w:tcPr>
+          <w:p>
+            <w:pPr>
+              <w:rPr/>
+            </w:pPr>
+            <w:r>
+              <w:rPr>
+                <w:rtl w:val="0"/>
+              </w:rPr>
+              <w:t xml:space="preserve">DIO</w:t>
+            </w:r>
+          </w:p>
+        </w:tc>
+      </w:tr>
+      <w:tr>
+        <w:trPr>
           <w:trHeight w:val="665" w:hRule="atLeast"/>
         </w:trPr>
         <w:tc>
@@ -12079,6 +12815,47 @@
       </w:tr>
       <w:tr>
         <w:trPr>
+          <w:trHeight w:val="748" w:hRule="atLeast"/>
+        </w:trPr>
+        <w:tc>
+          <w:tcPr>
+            <w:vAlign w:val="center"/>
+          </w:tcPr>
+          <w:p>
+            <w:pPr>
+              <w:rPr>
+                <w:b w:val="1"/>
+              </w:rPr>
+            </w:pPr>
+            <w:r>
+              <w:rPr>
+                <w:b w:val="1"/>
+                <w:rtl w:val="0"/>
+              </w:rPr>
+              <w:t xml:space="preserve">Component</w:t>
+            </w:r>
+          </w:p>
+        </w:tc>
+        <w:tc>
+          <w:tcPr>
+            <w:gridSpan w:val="3"/>
+            <w:vAlign w:val="center"/>
+          </w:tcPr>
+          <w:p>
+            <w:pPr>
+              <w:rPr/>
+            </w:pPr>
+            <w:r>
+              <w:rPr>
+                <w:rtl w:val="0"/>
+              </w:rPr>
+              <w:t xml:space="preserve">DIO</w:t>
+            </w:r>
+          </w:p>
+        </w:tc>
+      </w:tr>
+      <w:tr>
+        <w:trPr>
           <w:trHeight w:val="665" w:hRule="atLeast"/>
         </w:trPr>
         <w:tc>
@@ -12241,6 +13018,19 @@
         </w:tc>
       </w:tr>
     </w:tbl>
+    <w:p>
+      <w:pPr>
+        <w:rPr>
+          <w:sz w:val="96"/>
+          <w:szCs w:val="96"/>
+        </w:rPr>
+      </w:pPr>
+      <w:r>
+        <w:rPr>
+          <w:rtl w:val="0"/>
+        </w:rPr>
+      </w:r>
+    </w:p>
     <w:p>
       <w:pPr>
         <w:rPr>
@@ -12328,6 +13118,47 @@
       </w:tr>
       <w:tr>
         <w:trPr>
+          <w:trHeight w:val="748" w:hRule="atLeast"/>
+        </w:trPr>
+        <w:tc>
+          <w:tcPr>
+            <w:vAlign w:val="center"/>
+          </w:tcPr>
+          <w:p>
+            <w:pPr>
+              <w:rPr>
+                <w:b w:val="1"/>
+              </w:rPr>
+            </w:pPr>
+            <w:r>
+              <w:rPr>
+                <w:b w:val="1"/>
+                <w:rtl w:val="0"/>
+              </w:rPr>
+              <w:t xml:space="preserve">Component</w:t>
+            </w:r>
+          </w:p>
+        </w:tc>
+        <w:tc>
+          <w:tcPr>
+            <w:gridSpan w:val="3"/>
+            <w:vAlign w:val="center"/>
+          </w:tcPr>
+          <w:p>
+            <w:pPr>
+              <w:rPr/>
+            </w:pPr>
+            <w:r>
+              <w:rPr>
+                <w:rtl w:val="0"/>
+              </w:rPr>
+              <w:t xml:space="preserve">TIMER</w:t>
+            </w:r>
+          </w:p>
+        </w:tc>
+      </w:tr>
+      <w:tr>
+        <w:trPr>
           <w:trHeight w:val="665" w:hRule="atLeast"/>
         </w:trPr>
         <w:tc>
@@ -12614,6 +13445,46 @@
       </w:tr>
       <w:tr>
         <w:trPr>
+          <w:trHeight w:val="748" w:hRule="atLeast"/>
+        </w:trPr>
+        <w:tc>
+          <w:tcPr>
+            <w:vAlign w:val="center"/>
+          </w:tcPr>
+          <w:p>
+            <w:pPr>
+              <w:rPr>
+                <w:b w:val="1"/>
+              </w:rPr>
+            </w:pPr>
+            <w:r>
+              <w:rPr>
+                <w:b w:val="1"/>
+                <w:rtl w:val="0"/>
+              </w:rPr>
+              <w:t xml:space="preserve">TIMER</w:t>
+            </w:r>
+          </w:p>
+        </w:tc>
+        <w:tc>
+          <w:tcPr>
+            <w:gridSpan w:val="3"/>
+            <w:vAlign w:val="center"/>
+          </w:tcPr>
+          <w:p>
+            <w:pPr>
+              <w:rPr/>
+            </w:pPr>
+            <w:r>
+              <w:rPr>
+                <w:rtl w:val="0"/>
+              </w:rPr>
+            </w:r>
+          </w:p>
+        </w:tc>
+      </w:tr>
+      <w:tr>
+        <w:trPr>
           <w:trHeight w:val="665" w:hRule="atLeast"/>
         </w:trPr>
         <w:tc>
@@ -12815,6 +13686,45 @@
         </w:tc>
       </w:tr>
     </w:tbl>
+    <w:p>
+      <w:pPr>
+        <w:rPr>
+          <w:sz w:val="36"/>
+          <w:szCs w:val="36"/>
+        </w:rPr>
+      </w:pPr>
+      <w:r>
+        <w:rPr>
+          <w:rtl w:val="0"/>
+        </w:rPr>
+      </w:r>
+    </w:p>
+    <w:p>
+      <w:pPr>
+        <w:rPr>
+          <w:sz w:val="36"/>
+          <w:szCs w:val="36"/>
+        </w:rPr>
+      </w:pPr>
+      <w:r>
+        <w:rPr>
+          <w:rtl w:val="0"/>
+        </w:rPr>
+      </w:r>
+    </w:p>
+    <w:p>
+      <w:pPr>
+        <w:rPr>
+          <w:sz w:val="36"/>
+          <w:szCs w:val="36"/>
+        </w:rPr>
+      </w:pPr>
+      <w:r>
+        <w:rPr>
+          <w:rtl w:val="0"/>
+        </w:rPr>
+      </w:r>
+    </w:p>
     <w:p>
       <w:pPr>
         <w:rPr>
@@ -12896,6 +13806,47 @@
                 <w:rtl w:val="0"/>
               </w:rPr>
               <w:t xml:space="preserve">Req_PO1_DGC_GDD_021 V1.1</w:t>
+            </w:r>
+          </w:p>
+        </w:tc>
+      </w:tr>
+      <w:tr>
+        <w:trPr>
+          <w:trHeight w:val="748" w:hRule="atLeast"/>
+        </w:trPr>
+        <w:tc>
+          <w:tcPr>
+            <w:vAlign w:val="center"/>
+          </w:tcPr>
+          <w:p>
+            <w:pPr>
+              <w:rPr>
+                <w:b w:val="1"/>
+              </w:rPr>
+            </w:pPr>
+            <w:r>
+              <w:rPr>
+                <w:b w:val="1"/>
+                <w:rtl w:val="0"/>
+              </w:rPr>
+              <w:t xml:space="preserve">Component</w:t>
+            </w:r>
+          </w:p>
+        </w:tc>
+        <w:tc>
+          <w:tcPr>
+            <w:gridSpan w:val="3"/>
+            <w:vAlign w:val="center"/>
+          </w:tcPr>
+          <w:p>
+            <w:pPr>
+              <w:rPr/>
+            </w:pPr>
+            <w:r>
+              <w:rPr>
+                <w:rtl w:val="0"/>
+              </w:rPr>
+              <w:t xml:space="preserve">TIMER</w:t>
             </w:r>
           </w:p>
         </w:tc>
@@ -13169,7 +14120,7 @@
       <w:rPr>
         <w:rtl w:val="0"/>
       </w:rPr>
-      <w:t xml:space="preserve">3</w:t>
+      <w:t xml:space="preserve">5</w:t>
     </w:r>
     <w:r>
       <w:rPr>

</xml_diff>

<commit_message>
Updated GDD document according to review Signed-off-by: moamen-ahmed-93 <moamen.ahmed.9930@gmail.com>
</commit_message>
<xml_diff>
--- a/Software specification/Architecture/GDD/GDD.docx
+++ b/Software specification/Architecture/GDD/GDD.docx
@@ -6526,11 +6526,6 @@
               </w:rPr>
               <w:t xml:space="preserve">u8* Copy_u8CalculatorKey</w:t>
             </w:r>
-            <w:r>
-              <w:rPr>
-                <w:rtl w:val="0"/>
-              </w:rPr>
-            </w:r>
           </w:p>
         </w:tc>
       </w:tr>
@@ -6611,7 +6606,7 @@
               <w:rPr>
                 <w:rtl w:val="0"/>
               </w:rPr>
-              <w:t xml:space="preserve">It takes the pressed key as an input (1:16) and returns the corresponding number (0:9,+,-,*,/,=)</w:t>
+              <w:t xml:space="preserve">It takes the pressed key as an input (1:16) and returns the corresponding number </w:t>
             </w:r>
           </w:p>
         </w:tc>
@@ -6667,20 +6662,70 @@
           </w:p>
         </w:tc>
       </w:tr>
+      <w:tr>
+        <w:trPr>
+          <w:trHeight w:val="665" w:hRule="atLeast"/>
+        </w:trPr>
+        <w:tc>
+          <w:tcPr>
+            <w:vAlign w:val="center"/>
+          </w:tcPr>
+          <w:p>
+            <w:pPr>
+              <w:rPr>
+                <w:b w:val="1"/>
+              </w:rPr>
+            </w:pPr>
+            <w:r>
+              <w:rPr>
+                <w:b w:val="1"/>
+                <w:rtl w:val="0"/>
+              </w:rPr>
+              <w:t xml:space="preserve">Range</w:t>
+            </w:r>
+          </w:p>
+        </w:tc>
+        <w:tc>
+          <w:tcPr>
+            <w:gridSpan w:val="3"/>
+            <w:vAlign w:val="center"/>
+          </w:tcPr>
+          <w:p>
+            <w:pPr>
+              <w:rPr/>
+            </w:pPr>
+            <w:r>
+              <w:rPr>
+                <w:rtl w:val="0"/>
+              </w:rPr>
+              <w:t xml:space="preserve">Copy_u8PressedKey : (1:16)</w:t>
+            </w:r>
+          </w:p>
+          <w:p>
+            <w:pPr>
+              <w:rPr/>
+            </w:pPr>
+            <w:r>
+              <w:rPr>
+                <w:rtl w:val="0"/>
+              </w:rPr>
+              <w:t xml:space="preserve">Copy_u8CalculatorKey: (0:9,+,-,*,/,=)</w:t>
+            </w:r>
+          </w:p>
+          <w:p>
+            <w:pPr>
+              <w:rPr/>
+            </w:pPr>
+            <w:r>
+              <w:rPr>
+                <w:rtl w:val="0"/>
+              </w:rPr>
+              <w:t xml:space="preserve">return : OK, NOT_OK</w:t>
+            </w:r>
+          </w:p>
+        </w:tc>
+      </w:tr>
     </w:tbl>
-    <w:p>
-      <w:pPr>
-        <w:rPr>
-          <w:sz w:val="72"/>
-          <w:szCs w:val="72"/>
-        </w:rPr>
-      </w:pPr>
-      <w:r>
-        <w:rPr>
-          <w:rtl w:val="0"/>
-        </w:rPr>
-      </w:r>
-    </w:p>
     <w:p>
       <w:pPr>
         <w:rPr>
@@ -7027,6 +7072,58 @@
           </w:p>
         </w:tc>
       </w:tr>
+      <w:tr>
+        <w:trPr>
+          <w:trHeight w:val="665" w:hRule="atLeast"/>
+        </w:trPr>
+        <w:tc>
+          <w:tcPr>
+            <w:vAlign w:val="center"/>
+          </w:tcPr>
+          <w:p>
+            <w:pPr>
+              <w:rPr>
+                <w:b w:val="1"/>
+              </w:rPr>
+            </w:pPr>
+            <w:r>
+              <w:rPr>
+                <w:b w:val="1"/>
+                <w:rtl w:val="0"/>
+              </w:rPr>
+              <w:t xml:space="preserve">Range</w:t>
+            </w:r>
+          </w:p>
+        </w:tc>
+        <w:tc>
+          <w:tcPr>
+            <w:gridSpan w:val="3"/>
+            <w:vAlign w:val="center"/>
+          </w:tcPr>
+          <w:p>
+            <w:pPr>
+              <w:rPr/>
+            </w:pPr>
+            <w:r>
+              <w:rPr>
+                <w:rtl w:val="0"/>
+              </w:rPr>
+              <w:t xml:space="preserve">Copy_f32Result (float range)</w:t>
+            </w:r>
+          </w:p>
+          <w:p>
+            <w:pPr>
+              <w:rPr/>
+            </w:pPr>
+            <w:r>
+              <w:rPr>
+                <w:rtl w:val="0"/>
+              </w:rPr>
+              <w:t xml:space="preserve">return : (OK, NOT_OK)</w:t>
+            </w:r>
+          </w:p>
+        </w:tc>
+      </w:tr>
     </w:tbl>
     <w:p>
       <w:pPr>
@@ -7440,6 +7537,58 @@
           </w:p>
         </w:tc>
       </w:tr>
+      <w:tr>
+        <w:trPr>
+          <w:trHeight w:val="665" w:hRule="atLeast"/>
+        </w:trPr>
+        <w:tc>
+          <w:tcPr>
+            <w:vAlign w:val="center"/>
+          </w:tcPr>
+          <w:p>
+            <w:pPr>
+              <w:rPr>
+                <w:b w:val="1"/>
+              </w:rPr>
+            </w:pPr>
+            <w:r>
+              <w:rPr>
+                <w:b w:val="1"/>
+                <w:rtl w:val="0"/>
+              </w:rPr>
+              <w:t xml:space="preserve">Range</w:t>
+            </w:r>
+          </w:p>
+        </w:tc>
+        <w:tc>
+          <w:tcPr>
+            <w:gridSpan w:val="3"/>
+            <w:vAlign w:val="center"/>
+          </w:tcPr>
+          <w:p>
+            <w:pPr>
+              <w:rPr/>
+            </w:pPr>
+            <w:r>
+              <w:rPr>
+                <w:rtl w:val="0"/>
+              </w:rPr>
+              <w:t xml:space="preserve">Copy_u8Operand (0:9,+,-,*,/)</w:t>
+            </w:r>
+          </w:p>
+          <w:p>
+            <w:pPr>
+              <w:rPr/>
+            </w:pPr>
+            <w:r>
+              <w:rPr>
+                <w:rtl w:val="0"/>
+              </w:rPr>
+              <w:t xml:space="preserve">return : (OK, NOT_OK)</w:t>
+            </w:r>
+          </w:p>
+        </w:tc>
+      </w:tr>
     </w:tbl>
     <w:p>
       <w:pPr>
@@ -7809,6 +7958,58 @@
           </w:p>
         </w:tc>
       </w:tr>
+      <w:tr>
+        <w:trPr>
+          <w:trHeight w:val="665" w:hRule="atLeast"/>
+        </w:trPr>
+        <w:tc>
+          <w:tcPr>
+            <w:vAlign w:val="center"/>
+          </w:tcPr>
+          <w:p>
+            <w:pPr>
+              <w:rPr>
+                <w:b w:val="1"/>
+              </w:rPr>
+            </w:pPr>
+            <w:r>
+              <w:rPr>
+                <w:b w:val="1"/>
+                <w:rtl w:val="0"/>
+              </w:rPr>
+              <w:t xml:space="preserve">Range</w:t>
+            </w:r>
+          </w:p>
+        </w:tc>
+        <w:tc>
+          <w:tcPr>
+            <w:gridSpan w:val="3"/>
+            <w:vAlign w:val="center"/>
+          </w:tcPr>
+          <w:p>
+            <w:pPr>
+              <w:rPr/>
+            </w:pPr>
+            <w:r>
+              <w:rPr>
+                <w:rtl w:val="0"/>
+              </w:rPr>
+              <w:t xml:space="preserve">Copy_u8Char: (0:9,+,-,*,/)</w:t>
+            </w:r>
+          </w:p>
+          <w:p>
+            <w:pPr>
+              <w:rPr/>
+            </w:pPr>
+            <w:r>
+              <w:rPr>
+                <w:rtl w:val="0"/>
+              </w:rPr>
+              <w:t xml:space="preserve">return : (OK, NOT_OK)</w:t>
+            </w:r>
+          </w:p>
+        </w:tc>
+      </w:tr>
     </w:tbl>
     <w:p>
       <w:pPr>
@@ -8158,6 +8359,58 @@
           </w:p>
         </w:tc>
       </w:tr>
+      <w:tr>
+        <w:trPr>
+          <w:trHeight w:val="665" w:hRule="atLeast"/>
+        </w:trPr>
+        <w:tc>
+          <w:tcPr>
+            <w:vAlign w:val="center"/>
+          </w:tcPr>
+          <w:p>
+            <w:pPr>
+              <w:rPr>
+                <w:b w:val="1"/>
+              </w:rPr>
+            </w:pPr>
+            <w:r>
+              <w:rPr>
+                <w:b w:val="1"/>
+                <w:rtl w:val="0"/>
+              </w:rPr>
+              <w:t xml:space="preserve">Range</w:t>
+            </w:r>
+          </w:p>
+        </w:tc>
+        <w:tc>
+          <w:tcPr>
+            <w:gridSpan w:val="3"/>
+            <w:vAlign w:val="center"/>
+          </w:tcPr>
+          <w:p>
+            <w:pPr>
+              <w:rPr/>
+            </w:pPr>
+            <w:r>
+              <w:rPr>
+                <w:rtl w:val="0"/>
+              </w:rPr>
+              <w:t xml:space="preserve">Copy_f32Number (float range)</w:t>
+            </w:r>
+          </w:p>
+          <w:p>
+            <w:pPr>
+              <w:rPr/>
+            </w:pPr>
+            <w:r>
+              <w:rPr>
+                <w:rtl w:val="0"/>
+              </w:rPr>
+              <w:t xml:space="preserve">return : (OK, NOT_OK)</w:t>
+            </w:r>
+          </w:p>
+        </w:tc>
+      </w:tr>
     </w:tbl>
     <w:p>
       <w:pPr>
@@ -8507,6 +8760,47 @@
           </w:p>
         </w:tc>
       </w:tr>
+      <w:tr>
+        <w:trPr>
+          <w:trHeight w:val="665" w:hRule="atLeast"/>
+        </w:trPr>
+        <w:tc>
+          <w:tcPr>
+            <w:vAlign w:val="center"/>
+          </w:tcPr>
+          <w:p>
+            <w:pPr>
+              <w:rPr>
+                <w:b w:val="1"/>
+              </w:rPr>
+            </w:pPr>
+            <w:r>
+              <w:rPr>
+                <w:b w:val="1"/>
+                <w:rtl w:val="0"/>
+              </w:rPr>
+              <w:t xml:space="preserve">Range</w:t>
+            </w:r>
+          </w:p>
+        </w:tc>
+        <w:tc>
+          <w:tcPr>
+            <w:gridSpan w:val="3"/>
+            <w:vAlign w:val="center"/>
+          </w:tcPr>
+          <w:p>
+            <w:pPr>
+              <w:rPr/>
+            </w:pPr>
+            <w:r>
+              <w:rPr>
+                <w:rtl w:val="0"/>
+              </w:rPr>
+              <w:t xml:space="preserve">return : (OK, NOT_OK)</w:t>
+            </w:r>
+          </w:p>
+        </w:tc>
+      </w:tr>
     </w:tbl>
     <w:p>
       <w:pPr>
@@ -8793,6 +9087,47 @@
       </w:tr>
       <w:tr>
         <w:trPr>
+          <w:trHeight w:val="675" w:hRule="atLeast"/>
+        </w:trPr>
+        <w:tc>
+          <w:tcPr>
+            <w:vAlign w:val="center"/>
+          </w:tcPr>
+          <w:p>
+            <w:pPr>
+              <w:rPr>
+                <w:b w:val="1"/>
+              </w:rPr>
+            </w:pPr>
+            <w:r>
+              <w:rPr>
+                <w:b w:val="1"/>
+                <w:rtl w:val="0"/>
+              </w:rPr>
+              <w:t xml:space="preserve">Covers</w:t>
+            </w:r>
+          </w:p>
+        </w:tc>
+        <w:tc>
+          <w:tcPr>
+            <w:gridSpan w:val="3"/>
+            <w:vAlign w:val="center"/>
+          </w:tcPr>
+          <w:p>
+            <w:pPr>
+              <w:rPr/>
+            </w:pPr>
+            <w:r>
+              <w:rPr>
+                <w:rtl w:val="0"/>
+              </w:rPr>
+              <w:t xml:space="preserve">Req_PO1_DGC_SRS_020_v1.3</w:t>
+            </w:r>
+          </w:p>
+        </w:tc>
+      </w:tr>
+      <w:tr>
+        <w:trPr>
           <w:trHeight w:val="665" w:hRule="atLeast"/>
         </w:trPr>
         <w:tc>
@@ -8810,7 +9145,7 @@
                 <w:b w:val="1"/>
                 <w:rtl w:val="0"/>
               </w:rPr>
-              <w:t xml:space="preserve">Covers</w:t>
+              <w:t xml:space="preserve">Range</w:t>
             </w:r>
           </w:p>
         </w:tc>
@@ -8827,7 +9162,18 @@
               <w:rPr>
                 <w:rtl w:val="0"/>
               </w:rPr>
-              <w:t xml:space="preserve">Req_PO1_DGC_SRS_020_v1.3</w:t>
+              <w:t xml:space="preserve">Copy_u8PState: (0,1)</w:t>
+            </w:r>
+          </w:p>
+          <w:p>
+            <w:pPr>
+              <w:rPr/>
+            </w:pPr>
+            <w:r>
+              <w:rPr>
+                <w:rtl w:val="0"/>
+              </w:rPr>
+              <w:t xml:space="preserve">return : (OK, NOT_OK)</w:t>
             </w:r>
           </w:p>
         </w:tc>
@@ -8852,126 +9198,6 @@
           <w:sz w:val="72"/>
           <w:szCs w:val="72"/>
         </w:rPr>
-      </w:pPr>
-      <w:r>
-        <w:rPr>
-          <w:rtl w:val="0"/>
-        </w:rPr>
-      </w:r>
-    </w:p>
-    <w:p>
-      <w:pPr>
-        <w:rPr/>
-      </w:pPr>
-      <w:r>
-        <w:rPr>
-          <w:rtl w:val="0"/>
-        </w:rPr>
-      </w:r>
-    </w:p>
-    <w:p>
-      <w:pPr>
-        <w:rPr/>
-      </w:pPr>
-      <w:r>
-        <w:rPr>
-          <w:rtl w:val="0"/>
-        </w:rPr>
-      </w:r>
-    </w:p>
-    <w:p>
-      <w:pPr>
-        <w:rPr/>
-      </w:pPr>
-      <w:r>
-        <w:rPr>
-          <w:rtl w:val="0"/>
-        </w:rPr>
-      </w:r>
-    </w:p>
-    <w:p>
-      <w:pPr>
-        <w:rPr/>
-      </w:pPr>
-      <w:r>
-        <w:rPr>
-          <w:rtl w:val="0"/>
-        </w:rPr>
-      </w:r>
-    </w:p>
-    <w:p>
-      <w:pPr>
-        <w:rPr/>
-      </w:pPr>
-      <w:r>
-        <w:rPr>
-          <w:rtl w:val="0"/>
-        </w:rPr>
-      </w:r>
-    </w:p>
-    <w:p>
-      <w:pPr>
-        <w:rPr/>
-      </w:pPr>
-      <w:r>
-        <w:rPr>
-          <w:rtl w:val="0"/>
-        </w:rPr>
-      </w:r>
-    </w:p>
-    <w:p>
-      <w:pPr>
-        <w:rPr/>
-      </w:pPr>
-      <w:r>
-        <w:rPr>
-          <w:rtl w:val="0"/>
-        </w:rPr>
-      </w:r>
-    </w:p>
-    <w:p>
-      <w:pPr>
-        <w:rPr/>
-      </w:pPr>
-      <w:r>
-        <w:rPr>
-          <w:rtl w:val="0"/>
-        </w:rPr>
-      </w:r>
-    </w:p>
-    <w:p>
-      <w:pPr>
-        <w:rPr/>
-      </w:pPr>
-      <w:r>
-        <w:rPr>
-          <w:rtl w:val="0"/>
-        </w:rPr>
-      </w:r>
-    </w:p>
-    <w:p>
-      <w:pPr>
-        <w:rPr/>
-      </w:pPr>
-      <w:r>
-        <w:rPr>
-          <w:rtl w:val="0"/>
-        </w:rPr>
-      </w:r>
-    </w:p>
-    <w:p>
-      <w:pPr>
-        <w:rPr/>
-      </w:pPr>
-      <w:r>
-        <w:rPr>
-          <w:rtl w:val="0"/>
-        </w:rPr>
-      </w:r>
-    </w:p>
-    <w:p>
-      <w:pPr>
-        <w:rPr/>
       </w:pPr>
       <w:r>
         <w:rPr>
@@ -9371,6 +9597,47 @@
           </w:p>
         </w:tc>
       </w:tr>
+      <w:tr>
+        <w:trPr>
+          <w:trHeight w:val="665" w:hRule="atLeast"/>
+        </w:trPr>
+        <w:tc>
+          <w:tcPr>
+            <w:vAlign w:val="center"/>
+          </w:tcPr>
+          <w:p>
+            <w:pPr>
+              <w:rPr>
+                <w:b w:val="1"/>
+              </w:rPr>
+            </w:pPr>
+            <w:r>
+              <w:rPr>
+                <w:b w:val="1"/>
+                <w:rtl w:val="0"/>
+              </w:rPr>
+              <w:t xml:space="preserve">Range</w:t>
+            </w:r>
+          </w:p>
+        </w:tc>
+        <w:tc>
+          <w:tcPr>
+            <w:gridSpan w:val="3"/>
+            <w:vAlign w:val="center"/>
+          </w:tcPr>
+          <w:p>
+            <w:pPr>
+              <w:rPr/>
+            </w:pPr>
+            <w:r>
+              <w:rPr>
+                <w:rtl w:val="0"/>
+              </w:rPr>
+              <w:t xml:space="preserve">return : (OK, NOT_OK)</w:t>
+            </w:r>
+          </w:p>
+        </w:tc>
+      </w:tr>
     </w:tbl>
     <w:p>
       <w:pPr>
@@ -9696,33 +9963,59 @@
           </w:p>
         </w:tc>
       </w:tr>
+      <w:tr>
+        <w:trPr>
+          <w:trHeight w:val="665" w:hRule="atLeast"/>
+        </w:trPr>
+        <w:tc>
+          <w:tcPr>
+            <w:vAlign w:val="center"/>
+          </w:tcPr>
+          <w:p>
+            <w:pPr>
+              <w:rPr>
+                <w:b w:val="1"/>
+              </w:rPr>
+            </w:pPr>
+            <w:r>
+              <w:rPr>
+                <w:b w:val="1"/>
+                <w:rtl w:val="0"/>
+              </w:rPr>
+              <w:t xml:space="preserve">Range</w:t>
+            </w:r>
+          </w:p>
+        </w:tc>
+        <w:tc>
+          <w:tcPr>
+            <w:gridSpan w:val="3"/>
+            <w:vAlign w:val="center"/>
+          </w:tcPr>
+          <w:p>
+            <w:pPr>
+              <w:rPr/>
+            </w:pPr>
+            <w:r>
+              <w:rPr>
+                <w:rtl w:val="0"/>
+              </w:rPr>
+              <w:t xml:space="preserve">Copy_u8Command: (0-255)</w:t>
+            </w:r>
+          </w:p>
+          <w:p>
+            <w:pPr>
+              <w:rPr/>
+            </w:pPr>
+            <w:r>
+              <w:rPr>
+                <w:rtl w:val="0"/>
+              </w:rPr>
+              <w:t xml:space="preserve">return : (OK, NOT_OK)</w:t>
+            </w:r>
+          </w:p>
+        </w:tc>
+      </w:tr>
     </w:tbl>
-    <w:p>
-      <w:pPr>
-        <w:rPr>
-          <w:sz w:val="72"/>
-          <w:szCs w:val="72"/>
-        </w:rPr>
-      </w:pPr>
-      <w:r>
-        <w:rPr>
-          <w:rtl w:val="0"/>
-        </w:rPr>
-      </w:r>
-    </w:p>
-    <w:p>
-      <w:pPr>
-        <w:rPr>
-          <w:sz w:val="72"/>
-          <w:szCs w:val="72"/>
-        </w:rPr>
-      </w:pPr>
-      <w:r>
-        <w:rPr>
-          <w:rtl w:val="0"/>
-        </w:rPr>
-      </w:r>
-    </w:p>
     <w:p>
       <w:pPr>
         <w:rPr>
@@ -10104,6 +10397,58 @@
           </w:p>
         </w:tc>
       </w:tr>
+      <w:tr>
+        <w:trPr>
+          <w:trHeight w:val="665" w:hRule="atLeast"/>
+        </w:trPr>
+        <w:tc>
+          <w:tcPr>
+            <w:vAlign w:val="center"/>
+          </w:tcPr>
+          <w:p>
+            <w:pPr>
+              <w:rPr>
+                <w:b w:val="1"/>
+              </w:rPr>
+            </w:pPr>
+            <w:r>
+              <w:rPr>
+                <w:b w:val="1"/>
+                <w:rtl w:val="0"/>
+              </w:rPr>
+              <w:t xml:space="preserve">Range</w:t>
+            </w:r>
+          </w:p>
+        </w:tc>
+        <w:tc>
+          <w:tcPr>
+            <w:gridSpan w:val="3"/>
+            <w:vAlign w:val="center"/>
+          </w:tcPr>
+          <w:p>
+            <w:pPr>
+              <w:rPr/>
+            </w:pPr>
+            <w:r>
+              <w:rPr>
+                <w:rtl w:val="0"/>
+              </w:rPr>
+              <w:t xml:space="preserve">Copy_u8Data: (0-255)</w:t>
+            </w:r>
+          </w:p>
+          <w:p>
+            <w:pPr>
+              <w:rPr/>
+            </w:pPr>
+            <w:r>
+              <w:rPr>
+                <w:rtl w:val="0"/>
+              </w:rPr>
+              <w:t xml:space="preserve">return : (OK, NOT_OK)</w:t>
+            </w:r>
+          </w:p>
+        </w:tc>
+      </w:tr>
     </w:tbl>
     <w:p>
       <w:pPr>
@@ -10539,6 +10884,58 @@
           </w:p>
         </w:tc>
       </w:tr>
+      <w:tr>
+        <w:trPr>
+          <w:trHeight w:val="665" w:hRule="atLeast"/>
+        </w:trPr>
+        <w:tc>
+          <w:tcPr>
+            <w:vAlign w:val="center"/>
+          </w:tcPr>
+          <w:p>
+            <w:pPr>
+              <w:rPr>
+                <w:b w:val="1"/>
+              </w:rPr>
+            </w:pPr>
+            <w:r>
+              <w:rPr>
+                <w:b w:val="1"/>
+                <w:rtl w:val="0"/>
+              </w:rPr>
+              <w:t xml:space="preserve">Range</w:t>
+            </w:r>
+          </w:p>
+        </w:tc>
+        <w:tc>
+          <w:tcPr>
+            <w:gridSpan w:val="3"/>
+            <w:vAlign w:val="center"/>
+          </w:tcPr>
+          <w:p>
+            <w:pPr>
+              <w:rPr/>
+            </w:pPr>
+            <w:r>
+              <w:rPr>
+                <w:rtl w:val="0"/>
+              </w:rPr>
+              <w:t xml:space="preserve">Copy_u8KeyPressed: (0-16)</w:t>
+            </w:r>
+          </w:p>
+          <w:p>
+            <w:pPr>
+              <w:rPr/>
+            </w:pPr>
+            <w:r>
+              <w:rPr>
+                <w:rtl w:val="0"/>
+              </w:rPr>
+              <w:t xml:space="preserve">return : (OK, NOT_OK)</w:t>
+            </w:r>
+          </w:p>
+        </w:tc>
+      </w:tr>
     </w:tbl>
     <w:p>
       <w:pPr>
@@ -10895,6 +11292,47 @@
           </w:p>
         </w:tc>
       </w:tr>
+      <w:tr>
+        <w:trPr>
+          <w:trHeight w:val="665" w:hRule="atLeast"/>
+        </w:trPr>
+        <w:tc>
+          <w:tcPr>
+            <w:vAlign w:val="center"/>
+          </w:tcPr>
+          <w:p>
+            <w:pPr>
+              <w:rPr>
+                <w:b w:val="1"/>
+              </w:rPr>
+            </w:pPr>
+            <w:r>
+              <w:rPr>
+                <w:b w:val="1"/>
+                <w:rtl w:val="0"/>
+              </w:rPr>
+              <w:t xml:space="preserve">Range</w:t>
+            </w:r>
+          </w:p>
+        </w:tc>
+        <w:tc>
+          <w:tcPr>
+            <w:gridSpan w:val="3"/>
+            <w:vAlign w:val="center"/>
+          </w:tcPr>
+          <w:p>
+            <w:pPr>
+              <w:rPr/>
+            </w:pPr>
+            <w:r>
+              <w:rPr>
+                <w:rtl w:val="0"/>
+              </w:rPr>
+              <w:t xml:space="preserve">return : (OK, NOT_OK)</w:t>
+            </w:r>
+          </w:p>
+        </w:tc>
+      </w:tr>
     </w:tbl>
     <w:p>
       <w:pPr>
@@ -11231,6 +11669,47 @@
           </w:p>
         </w:tc>
       </w:tr>
+      <w:tr>
+        <w:trPr>
+          <w:trHeight w:val="665" w:hRule="atLeast"/>
+        </w:trPr>
+        <w:tc>
+          <w:tcPr>
+            <w:vAlign w:val="center"/>
+          </w:tcPr>
+          <w:p>
+            <w:pPr>
+              <w:rPr>
+                <w:b w:val="1"/>
+              </w:rPr>
+            </w:pPr>
+            <w:r>
+              <w:rPr>
+                <w:b w:val="1"/>
+                <w:rtl w:val="0"/>
+              </w:rPr>
+              <w:t xml:space="preserve">Range</w:t>
+            </w:r>
+          </w:p>
+        </w:tc>
+        <w:tc>
+          <w:tcPr>
+            <w:gridSpan w:val="3"/>
+            <w:vAlign w:val="center"/>
+          </w:tcPr>
+          <w:p>
+            <w:pPr>
+              <w:rPr/>
+            </w:pPr>
+            <w:r>
+              <w:rPr>
+                <w:rtl w:val="0"/>
+              </w:rPr>
+              <w:t xml:space="preserve">return : (OK, NOT_OK)</w:t>
+            </w:r>
+          </w:p>
+        </w:tc>
+      </w:tr>
     </w:tbl>
     <w:p>
       <w:pPr>
@@ -11441,7 +11920,7 @@
               <w:rPr>
                 <w:rtl w:val="0"/>
               </w:rPr>
-              <w:t xml:space="preserve">void</w:t>
+              <w:t xml:space="preserve">u8 *Copy_SwitchStatus</w:t>
             </w:r>
           </w:p>
         </w:tc>
@@ -11565,6 +12044,58 @@
                 <w:rtl w:val="0"/>
               </w:rPr>
               <w:t xml:space="preserve">-</w:t>
+            </w:r>
+          </w:p>
+        </w:tc>
+      </w:tr>
+      <w:tr>
+        <w:trPr>
+          <w:trHeight w:val="665" w:hRule="atLeast"/>
+        </w:trPr>
+        <w:tc>
+          <w:tcPr>
+            <w:vAlign w:val="center"/>
+          </w:tcPr>
+          <w:p>
+            <w:pPr>
+              <w:rPr>
+                <w:b w:val="1"/>
+              </w:rPr>
+            </w:pPr>
+            <w:r>
+              <w:rPr>
+                <w:b w:val="1"/>
+                <w:rtl w:val="0"/>
+              </w:rPr>
+              <w:t xml:space="preserve">Range</w:t>
+            </w:r>
+          </w:p>
+        </w:tc>
+        <w:tc>
+          <w:tcPr>
+            <w:gridSpan w:val="3"/>
+            <w:vAlign w:val="center"/>
+          </w:tcPr>
+          <w:p>
+            <w:pPr>
+              <w:rPr/>
+            </w:pPr>
+            <w:r>
+              <w:rPr>
+                <w:rtl w:val="0"/>
+              </w:rPr>
+              <w:t xml:space="preserve">Copy_SwitchStatus: (0,1)</w:t>
+            </w:r>
+          </w:p>
+          <w:p>
+            <w:pPr>
+              <w:rPr/>
+            </w:pPr>
+            <w:r>
+              <w:rPr>
+                <w:rtl w:val="0"/>
+              </w:rPr>
+              <w:t xml:space="preserve">return : (OK, NOT_OK)</w:t>
             </w:r>
           </w:p>
         </w:tc>
@@ -12060,6 +12591,47 @@
           </w:p>
         </w:tc>
       </w:tr>
+      <w:tr>
+        <w:trPr>
+          <w:trHeight w:val="665" w:hRule="atLeast"/>
+        </w:trPr>
+        <w:tc>
+          <w:tcPr>
+            <w:vAlign w:val="center"/>
+          </w:tcPr>
+          <w:p>
+            <w:pPr>
+              <w:rPr>
+                <w:b w:val="1"/>
+              </w:rPr>
+            </w:pPr>
+            <w:r>
+              <w:rPr>
+                <w:b w:val="1"/>
+                <w:rtl w:val="0"/>
+              </w:rPr>
+              <w:t xml:space="preserve">Range</w:t>
+            </w:r>
+          </w:p>
+        </w:tc>
+        <w:tc>
+          <w:tcPr>
+            <w:gridSpan w:val="3"/>
+            <w:vAlign w:val="center"/>
+          </w:tcPr>
+          <w:p>
+            <w:pPr>
+              <w:rPr/>
+            </w:pPr>
+            <w:r>
+              <w:rPr>
+                <w:rtl w:val="0"/>
+              </w:rPr>
+              <w:t xml:space="preserve">return : (OK, NOT_OK)</w:t>
+            </w:r>
+          </w:p>
+        </w:tc>
+      </w:tr>
     </w:tbl>
     <w:p>
       <w:pPr>
@@ -12345,7 +12917,7 @@
               </w:rPr>
               <w:t xml:space="preserve">Checks which Port and which Pin and set its Mode</w:t>
               <w:br w:type="textWrapping"/>
-              <w:t xml:space="preserve">if the function done its purpose return OK if not return NOK</w:t>
+              <w:t xml:space="preserve">if the function done its purpose return OK if not return NOT_OK</w:t>
             </w:r>
           </w:p>
         </w:tc>
@@ -12387,6 +12959,80 @@
                 <w:rtl w:val="0"/>
               </w:rPr>
               <w:t xml:space="preserve">-</w:t>
+            </w:r>
+          </w:p>
+        </w:tc>
+      </w:tr>
+      <w:tr>
+        <w:trPr>
+          <w:trHeight w:val="665" w:hRule="atLeast"/>
+        </w:trPr>
+        <w:tc>
+          <w:tcPr>
+            <w:vAlign w:val="center"/>
+          </w:tcPr>
+          <w:p>
+            <w:pPr>
+              <w:rPr>
+                <w:b w:val="1"/>
+              </w:rPr>
+            </w:pPr>
+            <w:r>
+              <w:rPr>
+                <w:b w:val="1"/>
+                <w:rtl w:val="0"/>
+              </w:rPr>
+              <w:t xml:space="preserve">Range</w:t>
+            </w:r>
+          </w:p>
+        </w:tc>
+        <w:tc>
+          <w:tcPr>
+            <w:gridSpan w:val="3"/>
+            <w:vAlign w:val="center"/>
+          </w:tcPr>
+          <w:p>
+            <w:pPr>
+              <w:rPr/>
+            </w:pPr>
+            <w:r>
+              <w:rPr>
+                <w:rtl w:val="0"/>
+              </w:rPr>
+              <w:t xml:space="preserve">Copy_u8Port: (PORTA=0,PORTB=1,PORTC=2,PORTD=3)</w:t>
+            </w:r>
+          </w:p>
+          <w:p>
+            <w:pPr>
+              <w:rPr/>
+            </w:pPr>
+            <w:r>
+              <w:rPr>
+                <w:rtl w:val="0"/>
+              </w:rPr>
+              <w:t xml:space="preserve">Copy_u8Pin: (0:7)</w:t>
+            </w:r>
+          </w:p>
+          <w:p>
+            <w:pPr>
+              <w:rPr/>
+            </w:pPr>
+            <w:r>
+              <w:rPr>
+                <w:rtl w:val="0"/>
+              </w:rPr>
+              <w:t xml:space="preserve">Copy_u8Mode(OP=1,IP=0)</w:t>
+            </w:r>
+          </w:p>
+          <w:p>
+            <w:pPr>
+              <w:rPr/>
+            </w:pPr>
+            <w:r>
+              <w:rPr>
+                <w:rtl w:val="0"/>
+              </w:rPr>
+              <w:t xml:space="preserve">return : (OK, NOT_OK)</w:t>
             </w:r>
           </w:p>
         </w:tc>
@@ -12681,7 +13327,7 @@
               </w:rPr>
               <w:t xml:space="preserve">Checks which Port and which Pin and set it or reset it</w:t>
               <w:br w:type="textWrapping"/>
-              <w:t xml:space="preserve">if the function done its purpose return OK if not return NOK</w:t>
+              <w:t xml:space="preserve">if the function done its purpose return OK if not return NOT_OK</w:t>
             </w:r>
           </w:p>
         </w:tc>
@@ -12723,6 +13369,80 @@
                 <w:rtl w:val="0"/>
               </w:rPr>
               <w:t xml:space="preserve">-</w:t>
+            </w:r>
+          </w:p>
+        </w:tc>
+      </w:tr>
+      <w:tr>
+        <w:trPr>
+          <w:trHeight w:val="665" w:hRule="atLeast"/>
+        </w:trPr>
+        <w:tc>
+          <w:tcPr>
+            <w:vAlign w:val="center"/>
+          </w:tcPr>
+          <w:p>
+            <w:pPr>
+              <w:rPr>
+                <w:b w:val="1"/>
+              </w:rPr>
+            </w:pPr>
+            <w:r>
+              <w:rPr>
+                <w:b w:val="1"/>
+                <w:rtl w:val="0"/>
+              </w:rPr>
+              <w:t xml:space="preserve">Range</w:t>
+            </w:r>
+          </w:p>
+        </w:tc>
+        <w:tc>
+          <w:tcPr>
+            <w:gridSpan w:val="3"/>
+            <w:vAlign w:val="center"/>
+          </w:tcPr>
+          <w:p>
+            <w:pPr>
+              <w:rPr/>
+            </w:pPr>
+            <w:r>
+              <w:rPr>
+                <w:rtl w:val="0"/>
+              </w:rPr>
+              <w:t xml:space="preserve">Copy_u8Port: (PORTA=0,PORTB=1,PORTC=2,PORTD=3)</w:t>
+            </w:r>
+          </w:p>
+          <w:p>
+            <w:pPr>
+              <w:rPr/>
+            </w:pPr>
+            <w:r>
+              <w:rPr>
+                <w:rtl w:val="0"/>
+              </w:rPr>
+              <w:t xml:space="preserve">Copy_u8Pin: (0:7)</w:t>
+            </w:r>
+          </w:p>
+          <w:p>
+            <w:pPr>
+              <w:rPr/>
+            </w:pPr>
+            <w:r>
+              <w:rPr>
+                <w:rtl w:val="0"/>
+              </w:rPr>
+              <w:t xml:space="preserve">Copy_u8Value(HIGH=1,LOW=0)</w:t>
+            </w:r>
+          </w:p>
+          <w:p>
+            <w:pPr>
+              <w:rPr/>
+            </w:pPr>
+            <w:r>
+              <w:rPr>
+                <w:rtl w:val="0"/>
+              </w:rPr>
+              <w:t xml:space="preserve">return : (OK, NOT_OK)</w:t>
             </w:r>
           </w:p>
         </w:tc>
@@ -13012,7 +13732,81 @@
               </w:rPr>
               <w:t xml:space="preserve">Checks which Port and which Pin and reads its value and returns it in “Copy_u8ValuePtr” pointer</w:t>
               <w:br w:type="textWrapping"/>
-              <w:t xml:space="preserve">if the function done its purpose return OK if not return NOK</w:t>
+              <w:t xml:space="preserve">if the function done its purpose return OK if not return NOT_OK</w:t>
+            </w:r>
+          </w:p>
+        </w:tc>
+      </w:tr>
+      <w:tr>
+        <w:trPr>
+          <w:trHeight w:val="665" w:hRule="atLeast"/>
+        </w:trPr>
+        <w:tc>
+          <w:tcPr>
+            <w:vAlign w:val="center"/>
+          </w:tcPr>
+          <w:p>
+            <w:pPr>
+              <w:rPr>
+                <w:b w:val="1"/>
+              </w:rPr>
+            </w:pPr>
+            <w:r>
+              <w:rPr>
+                <w:b w:val="1"/>
+                <w:rtl w:val="0"/>
+              </w:rPr>
+              <w:t xml:space="preserve">Range</w:t>
+            </w:r>
+          </w:p>
+        </w:tc>
+        <w:tc>
+          <w:tcPr>
+            <w:gridSpan w:val="3"/>
+            <w:vAlign w:val="center"/>
+          </w:tcPr>
+          <w:p>
+            <w:pPr>
+              <w:rPr/>
+            </w:pPr>
+            <w:r>
+              <w:rPr>
+                <w:rtl w:val="0"/>
+              </w:rPr>
+              <w:t xml:space="preserve">Copy_u8Port: (PORTA=0,PORTB=1,PORTC=2,PORTD=3)</w:t>
+            </w:r>
+          </w:p>
+          <w:p>
+            <w:pPr>
+              <w:rPr/>
+            </w:pPr>
+            <w:r>
+              <w:rPr>
+                <w:rtl w:val="0"/>
+              </w:rPr>
+              <w:t xml:space="preserve">Copy_u8Pin: (0:7)</w:t>
+            </w:r>
+          </w:p>
+          <w:p>
+            <w:pPr>
+              <w:rPr/>
+            </w:pPr>
+            <w:r>
+              <w:rPr>
+                <w:rtl w:val="0"/>
+              </w:rPr>
+              <w:t xml:space="preserve">Copy_u8ValuePtr: (HIGH=1,LOW=0)</w:t>
+            </w:r>
+          </w:p>
+          <w:p>
+            <w:pPr>
+              <w:rPr/>
+            </w:pPr>
+            <w:r>
+              <w:rPr>
+                <w:rtl w:val="0"/>
+              </w:rPr>
+              <w:t xml:space="preserve">return : (OK, NOT_OK)</w:t>
             </w:r>
           </w:p>
         </w:tc>
@@ -13311,7 +14105,7 @@
               </w:rPr>
               <w:t xml:space="preserve">Initialize Timer_0.</w:t>
               <w:br w:type="textWrapping"/>
-              <w:t xml:space="preserve">if the function done its purpose return OK if not return NOK</w:t>
+              <w:t xml:space="preserve">if the function done its purpose return OK if not return NOT_OK</w:t>
             </w:r>
           </w:p>
         </w:tc>
@@ -13353,6 +14147,58 @@
                 <w:rtl w:val="0"/>
               </w:rPr>
               <w:t xml:space="preserve">-</w:t>
+            </w:r>
+          </w:p>
+        </w:tc>
+      </w:tr>
+      <w:tr>
+        <w:trPr>
+          <w:trHeight w:val="665" w:hRule="atLeast"/>
+        </w:trPr>
+        <w:tc>
+          <w:tcPr>
+            <w:vAlign w:val="center"/>
+          </w:tcPr>
+          <w:p>
+            <w:pPr>
+              <w:rPr>
+                <w:b w:val="1"/>
+              </w:rPr>
+            </w:pPr>
+            <w:r>
+              <w:rPr>
+                <w:b w:val="1"/>
+                <w:rtl w:val="0"/>
+              </w:rPr>
+              <w:t xml:space="preserve">Range</w:t>
+            </w:r>
+          </w:p>
+        </w:tc>
+        <w:tc>
+          <w:tcPr>
+            <w:gridSpan w:val="3"/>
+            <w:vAlign w:val="center"/>
+          </w:tcPr>
+          <w:p>
+            <w:pPr>
+              <w:rPr/>
+            </w:pPr>
+            <w:r>
+              <w:rPr>
+                <w:rtl w:val="0"/>
+              </w:rPr>
+              <w:t xml:space="preserve">Copy_u8TimerNum: (0-255)</w:t>
+            </w:r>
+          </w:p>
+          <w:p>
+            <w:pPr>
+              <w:rPr/>
+            </w:pPr>
+            <w:r>
+              <w:rPr>
+                <w:rtl w:val="0"/>
+              </w:rPr>
+              <w:t xml:space="preserve">return : (OK, NOT_OK)</w:t>
             </w:r>
           </w:p>
         </w:tc>
@@ -13639,7 +14485,7 @@
               </w:rPr>
               <w:t xml:space="preserve">Checks which Timer and sets its preload value</w:t>
               <w:br w:type="textWrapping"/>
-              <w:t xml:space="preserve">if the function done its purpose return OK if not return NOK</w:t>
+              <w:t xml:space="preserve">if the function done its purpose return OK if not return NOT_OK</w:t>
             </w:r>
           </w:p>
         </w:tc>
@@ -13681,6 +14527,69 @@
                 <w:rtl w:val="0"/>
               </w:rPr>
               <w:t xml:space="preserve">-</w:t>
+            </w:r>
+          </w:p>
+        </w:tc>
+      </w:tr>
+      <w:tr>
+        <w:trPr>
+          <w:trHeight w:val="665" w:hRule="atLeast"/>
+        </w:trPr>
+        <w:tc>
+          <w:tcPr>
+            <w:vAlign w:val="center"/>
+          </w:tcPr>
+          <w:p>
+            <w:pPr>
+              <w:rPr>
+                <w:b w:val="1"/>
+              </w:rPr>
+            </w:pPr>
+            <w:r>
+              <w:rPr>
+                <w:b w:val="1"/>
+                <w:rtl w:val="0"/>
+              </w:rPr>
+              <w:t xml:space="preserve">Range</w:t>
+            </w:r>
+          </w:p>
+        </w:tc>
+        <w:tc>
+          <w:tcPr>
+            <w:gridSpan w:val="3"/>
+            <w:vAlign w:val="center"/>
+          </w:tcPr>
+          <w:p>
+            <w:pPr>
+              <w:rPr/>
+            </w:pPr>
+            <w:r>
+              <w:rPr>
+                <w:rtl w:val="0"/>
+              </w:rPr>
+              <w:t xml:space="preserve">Copy_u8TimerNum: (0-255)</w:t>
+            </w:r>
+          </w:p>
+          <w:p>
+            <w:pPr>
+              <w:rPr/>
+            </w:pPr>
+            <w:r>
+              <w:rPr>
+                <w:rtl w:val="0"/>
+              </w:rPr>
+              <w:t xml:space="preserve">Copy_u8Preload: (0-255)</w:t>
+            </w:r>
+          </w:p>
+          <w:p>
+            <w:pPr>
+              <w:rPr/>
+            </w:pPr>
+            <w:r>
+              <w:rPr>
+                <w:rtl w:val="0"/>
+              </w:rPr>
+              <w:t xml:space="preserve">return : (OK, NOT_OK)</w:t>
             </w:r>
           </w:p>
         </w:tc>
@@ -14007,7 +14916,7 @@
               </w:rPr>
               <w:t xml:space="preserve">Checks which Timer and sets its Call Back Function.</w:t>
               <w:br w:type="textWrapping"/>
-              <w:t xml:space="preserve">if the function done its purpose return OK if not return NOK</w:t>
+              <w:t xml:space="preserve">if the function done its purpose return OK if not return NOT_OK</w:t>
             </w:r>
           </w:p>
         </w:tc>
@@ -14053,31 +14962,79 @@
           </w:p>
         </w:tc>
       </w:tr>
+      <w:tr>
+        <w:trPr>
+          <w:trHeight w:val="665" w:hRule="atLeast"/>
+        </w:trPr>
+        <w:tc>
+          <w:tcPr>
+            <w:vAlign w:val="center"/>
+          </w:tcPr>
+          <w:p>
+            <w:pPr>
+              <w:rPr>
+                <w:b w:val="1"/>
+              </w:rPr>
+            </w:pPr>
+            <w:r>
+              <w:rPr>
+                <w:b w:val="1"/>
+                <w:rtl w:val="0"/>
+              </w:rPr>
+              <w:t xml:space="preserve">Range</w:t>
+            </w:r>
+          </w:p>
+        </w:tc>
+        <w:tc>
+          <w:tcPr>
+            <w:gridSpan w:val="3"/>
+            <w:vAlign w:val="center"/>
+          </w:tcPr>
+          <w:p>
+            <w:pPr>
+              <w:rPr/>
+            </w:pPr>
+            <w:r>
+              <w:rPr>
+                <w:rtl w:val="0"/>
+              </w:rPr>
+              <w:t xml:space="preserve">Copy_u8TimerNum: (0-255)</w:t>
+            </w:r>
+          </w:p>
+          <w:p>
+            <w:pPr>
+              <w:rPr/>
+            </w:pPr>
+            <w:r>
+              <w:rPr>
+                <w:rtl w:val="0"/>
+              </w:rPr>
+              <w:t xml:space="preserve">Copy_CallBackPtr: pointer to callback function</w:t>
+            </w:r>
+          </w:p>
+          <w:p>
+            <w:pPr>
+              <w:rPr/>
+            </w:pPr>
+            <w:r>
+              <w:rPr>
+                <w:rtl w:val="0"/>
+              </w:rPr>
+              <w:t xml:space="preserve">return : (OK, NOT_OK)</w:t>
+            </w:r>
+          </w:p>
+        </w:tc>
+      </w:tr>
     </w:tbl>
     <w:p>
       <w:pPr>
-        <w:rPr>
-          <w:sz w:val="36"/>
-          <w:szCs w:val="36"/>
-        </w:rPr>
-      </w:pPr>
-      <w:bookmarkStart w:colFirst="0" w:colLast="0" w:name="_2et92p0" w:id="4"/>
-      <w:bookmarkEnd w:id="4"/>
-      <w:r>
-        <w:rPr>
-          <w:rtl w:val="0"/>
-        </w:rPr>
-      </w:r>
-    </w:p>
-    <w:p>
-      <w:pPr>
         <w:rPr/>
       </w:pPr>
       <w:r>
         <w:rPr>
           <w:rtl w:val="0"/>
         </w:rPr>
-        <w:t xml:space="preserve">    </w:t>
+        <w:t xml:space="preserve"> </w:t>
       </w:r>
     </w:p>
     <w:sectPr>

</xml_diff>

<commit_message>
Updated GDD after review Signed-off-by: moamen-ahmed-93 <moamen.ahmed.9930@gmail.com>
</commit_message>
<xml_diff>
--- a/Software specification/Architecture/GDD/GDD.docx
+++ b/Software specification/Architecture/GDD/GDD.docx
@@ -1565,6 +1565,105 @@
           </w:p>
         </w:tc>
       </w:tr>
+      <w:tr>
+        <w:trPr>
+          <w:trHeight w:val="435" w:hRule="atLeast"/>
+        </w:trPr>
+        <w:tc>
+          <w:tcPr>
+            <w:shd w:fill="auto" w:val="clear"/>
+            <w:tcMar>
+              <w:top w:w="100.0" w:type="dxa"/>
+              <w:left w:w="100.0" w:type="dxa"/>
+              <w:bottom w:w="100.0" w:type="dxa"/>
+              <w:right w:w="100.0" w:type="dxa"/>
+            </w:tcMar>
+          </w:tcPr>
+          <w:p>
+            <w:pPr>
+              <w:widowControl w:val="0"/>
+              <w:jc w:val="center"/>
+              <w:rPr/>
+            </w:pPr>
+            <w:r>
+              <w:rPr>
+                <w:rtl w:val="0"/>
+              </w:rPr>
+              <w:t xml:space="preserve">1.6</w:t>
+            </w:r>
+          </w:p>
+        </w:tc>
+        <w:tc>
+          <w:tcPr>
+            <w:shd w:fill="auto" w:val="clear"/>
+            <w:tcMar>
+              <w:top w:w="100.0" w:type="dxa"/>
+              <w:left w:w="100.0" w:type="dxa"/>
+              <w:bottom w:w="100.0" w:type="dxa"/>
+              <w:right w:w="100.0" w:type="dxa"/>
+            </w:tcMar>
+          </w:tcPr>
+          <w:p>
+            <w:pPr>
+              <w:widowControl w:val="0"/>
+              <w:jc w:val="center"/>
+              <w:rPr/>
+            </w:pPr>
+            <w:r>
+              <w:rPr>
+                <w:rtl w:val="0"/>
+              </w:rPr>
+              <w:t xml:space="preserve">Proposed</w:t>
+            </w:r>
+          </w:p>
+        </w:tc>
+        <w:tc>
+          <w:tcPr>
+            <w:shd w:fill="auto" w:val="clear"/>
+            <w:tcMar>
+              <w:top w:w="100.0" w:type="dxa"/>
+              <w:left w:w="100.0" w:type="dxa"/>
+              <w:bottom w:w="100.0" w:type="dxa"/>
+              <w:right w:w="100.0" w:type="dxa"/>
+            </w:tcMar>
+          </w:tcPr>
+          <w:p>
+            <w:pPr>
+              <w:jc w:val="center"/>
+              <w:rPr/>
+            </w:pPr>
+            <w:r>
+              <w:rPr>
+                <w:rtl w:val="0"/>
+              </w:rPr>
+              <w:t xml:space="preserve">Moamen Ahmed</w:t>
+            </w:r>
+          </w:p>
+        </w:tc>
+        <w:tc>
+          <w:tcPr>
+            <w:shd w:fill="auto" w:val="clear"/>
+            <w:tcMar>
+              <w:top w:w="100.0" w:type="dxa"/>
+              <w:left w:w="100.0" w:type="dxa"/>
+              <w:bottom w:w="100.0" w:type="dxa"/>
+              <w:right w:w="100.0" w:type="dxa"/>
+            </w:tcMar>
+          </w:tcPr>
+          <w:p>
+            <w:pPr>
+              <w:jc w:val="center"/>
+              <w:rPr/>
+            </w:pPr>
+            <w:r>
+              <w:rPr>
+                <w:rtl w:val="0"/>
+              </w:rPr>
+              <w:t xml:space="preserve">14/3/2020</w:t>
+            </w:r>
+          </w:p>
+        </w:tc>
+      </w:tr>
     </w:tbl>
     <w:p>
       <w:pPr>
@@ -2925,6 +3024,100 @@
           </w:p>
         </w:tc>
       </w:tr>
+      <w:tr>
+        <w:tc>
+          <w:tcPr>
+            <w:shd w:fill="auto" w:val="clear"/>
+            <w:tcMar>
+              <w:top w:w="100.0" w:type="dxa"/>
+              <w:left w:w="100.0" w:type="dxa"/>
+              <w:bottom w:w="100.0" w:type="dxa"/>
+              <w:right w:w="100.0" w:type="dxa"/>
+            </w:tcMar>
+          </w:tcPr>
+          <w:p>
+            <w:pPr>
+              <w:widowControl w:val="0"/>
+              <w:jc w:val="center"/>
+              <w:rPr/>
+            </w:pPr>
+            <w:r>
+              <w:rPr>
+                <w:rtl w:val="0"/>
+              </w:rPr>
+              <w:t xml:space="preserve">1.6</w:t>
+            </w:r>
+          </w:p>
+        </w:tc>
+        <w:tc>
+          <w:tcPr>
+            <w:shd w:fill="auto" w:val="clear"/>
+            <w:tcMar>
+              <w:top w:w="100.0" w:type="dxa"/>
+              <w:left w:w="100.0" w:type="dxa"/>
+              <w:bottom w:w="100.0" w:type="dxa"/>
+              <w:right w:w="100.0" w:type="dxa"/>
+            </w:tcMar>
+          </w:tcPr>
+          <w:p>
+            <w:pPr>
+              <w:jc w:val="center"/>
+              <w:rPr/>
+            </w:pPr>
+            <w:r>
+              <w:rPr>
+                <w:rtl w:val="0"/>
+              </w:rPr>
+              <w:t xml:space="preserve">Moamen Ahmed</w:t>
+            </w:r>
+          </w:p>
+        </w:tc>
+        <w:tc>
+          <w:tcPr>
+            <w:shd w:fill="auto" w:val="clear"/>
+            <w:tcMar>
+              <w:top w:w="100.0" w:type="dxa"/>
+              <w:left w:w="100.0" w:type="dxa"/>
+              <w:bottom w:w="100.0" w:type="dxa"/>
+              <w:right w:w="100.0" w:type="dxa"/>
+            </w:tcMar>
+          </w:tcPr>
+          <w:p>
+            <w:pPr>
+              <w:jc w:val="center"/>
+              <w:rPr/>
+            </w:pPr>
+            <w:r>
+              <w:rPr>
+                <w:rtl w:val="0"/>
+              </w:rPr>
+              <w:t xml:space="preserve">14/3/2020</w:t>
+            </w:r>
+          </w:p>
+        </w:tc>
+        <w:tc>
+          <w:tcPr>
+            <w:shd w:fill="auto" w:val="clear"/>
+            <w:tcMar>
+              <w:top w:w="100.0" w:type="dxa"/>
+              <w:left w:w="100.0" w:type="dxa"/>
+              <w:bottom w:w="100.0" w:type="dxa"/>
+              <w:right w:w="100.0" w:type="dxa"/>
+            </w:tcMar>
+          </w:tcPr>
+          <w:p>
+            <w:pPr>
+              <w:rPr/>
+            </w:pPr>
+            <w:r>
+              <w:rPr>
+                <w:rtl w:val="0"/>
+              </w:rPr>
+              <w:t xml:space="preserve">Added range on inputs and outputs to each api</w:t>
+            </w:r>
+          </w:p>
+        </w:tc>
+      </w:tr>
     </w:tbl>
     <w:p>
       <w:pPr>
@@ -4188,12 +4381,12 @@
           <wp:inline distB="0" distT="0" distL="0" distR="0">
             <wp:extent cx="5428841" cy="3071122"/>
             <wp:effectExtent b="0" l="0" r="0" t="0"/>
-            <wp:docPr descr="C:\Users\User\AppData\Local\Microsoft\Windows\INetCache\Content.Word\Software.jpg" id="3" name="image3.jpg"/>
+            <wp:docPr descr="C:\Users\User\AppData\Local\Microsoft\Windows\INetCache\Content.Word\Software.jpg" id="3" name="image4.jpg"/>
             <a:graphic>
               <a:graphicData uri="http://schemas.openxmlformats.org/drawingml/2006/picture">
                 <pic:pic>
                   <pic:nvPicPr>
-                    <pic:cNvPr descr="C:\Users\User\AppData\Local\Microsoft\Windows\INetCache\Content.Word\Software.jpg" id="0" name="image3.jpg"/>
+                    <pic:cNvPr descr="C:\Users\User\AppData\Local\Microsoft\Windows\INetCache\Content.Word\Software.jpg" id="0" name="image4.jpg"/>
                     <pic:cNvPicPr preferRelativeResize="0"/>
                   </pic:nvPicPr>
                   <pic:blipFill>
@@ -5849,12 +6042,12 @@
           <wp:inline distB="0" distT="0" distL="0" distR="0">
             <wp:extent cx="5943600" cy="3439795"/>
             <wp:effectExtent b="0" l="0" r="0" t="0"/>
-            <wp:docPr id="2" name="image2.png"/>
+            <wp:docPr id="2" name="image3.png"/>
             <a:graphic>
               <a:graphicData uri="http://schemas.openxmlformats.org/drawingml/2006/picture">
                 <pic:pic>
                   <pic:nvPicPr>
-                    <pic:cNvPr id="0" name="image2.png"/>
+                    <pic:cNvPr id="0" name="image3.png"/>
                     <pic:cNvPicPr preferRelativeResize="0"/>
                   </pic:nvPicPr>
                   <pic:blipFill>
@@ -6108,12 +6301,12 @@
           <wp:inline distB="0" distT="0" distL="0" distR="0">
             <wp:extent cx="5943600" cy="3848100"/>
             <wp:effectExtent b="0" l="0" r="0" t="0"/>
-            <wp:docPr id="4" name="image4.png"/>
+            <wp:docPr id="4" name="image2.png"/>
             <a:graphic>
               <a:graphicData uri="http://schemas.openxmlformats.org/drawingml/2006/picture">
                 <pic:pic>
                   <pic:nvPicPr>
-                    <pic:cNvPr id="0" name="image4.png"/>
+                    <pic:cNvPr id="0" name="image2.png"/>
                     <pic:cNvPicPr preferRelativeResize="0"/>
                   </pic:nvPicPr>
                   <pic:blipFill>
@@ -15077,7 +15270,7 @@
       <w:rPr>
         <w:rtl w:val="0"/>
       </w:rPr>
-      <w:t xml:space="preserve">5</w:t>
+      <w:t xml:space="preserve">6</w:t>
     </w:r>
     <w:r>
       <w:rPr>

</xml_diff>

<commit_message>
Changed SRS to released Signed-off-by: moamen-ahmed-93 <moamen.ahmed.9930@gmail.com>
</commit_message>
<xml_diff>
--- a/Software specification/Architecture/GDD/GDD.docx
+++ b/Software specification/Architecture/GDD/GDD.docx
@@ -3526,7 +3526,7 @@
               <w:rPr>
                 <w:rtl w:val="0"/>
               </w:rPr>
-              <w:t xml:space="preserve">Proposed</w:t>
+              <w:t xml:space="preserve">Released</w:t>
             </w:r>
           </w:p>
         </w:tc>
@@ -4381,12 +4381,12 @@
           <wp:inline distB="0" distT="0" distL="0" distR="0">
             <wp:extent cx="5428841" cy="3071122"/>
             <wp:effectExtent b="0" l="0" r="0" t="0"/>
-            <wp:docPr descr="C:\Users\User\AppData\Local\Microsoft\Windows\INetCache\Content.Word\Software.jpg" id="3" name="image4.jpg"/>
+            <wp:docPr descr="C:\Users\User\AppData\Local\Microsoft\Windows\INetCache\Content.Word\Software.jpg" id="3" name="image3.jpg"/>
             <a:graphic>
               <a:graphicData uri="http://schemas.openxmlformats.org/drawingml/2006/picture">
                 <pic:pic>
                   <pic:nvPicPr>
-                    <pic:cNvPr descr="C:\Users\User\AppData\Local\Microsoft\Windows\INetCache\Content.Word\Software.jpg" id="0" name="image4.jpg"/>
+                    <pic:cNvPr descr="C:\Users\User\AppData\Local\Microsoft\Windows\INetCache\Content.Word\Software.jpg" id="0" name="image3.jpg"/>
                     <pic:cNvPicPr preferRelativeResize="0"/>
                   </pic:nvPicPr>
                   <pic:blipFill>
@@ -6042,12 +6042,12 @@
           <wp:inline distB="0" distT="0" distL="0" distR="0">
             <wp:extent cx="5943600" cy="3439795"/>
             <wp:effectExtent b="0" l="0" r="0" t="0"/>
-            <wp:docPr id="2" name="image3.png"/>
+            <wp:docPr id="2" name="image4.png"/>
             <a:graphic>
               <a:graphicData uri="http://schemas.openxmlformats.org/drawingml/2006/picture">
                 <pic:pic>
                   <pic:nvPicPr>
-                    <pic:cNvPr id="0" name="image3.png"/>
+                    <pic:cNvPr id="0" name="image4.png"/>
                     <pic:cNvPicPr preferRelativeResize="0"/>
                   </pic:nvPicPr>
                   <pic:blipFill>
@@ -15232,12 +15232,30 @@
     </w:p>
     <w:sectPr>
       <w:headerReference r:id="rId10" w:type="default"/>
+      <w:headerReference r:id="rId11" w:type="first"/>
+      <w:footerReference r:id="rId12" w:type="first"/>
       <w:pgSz w:h="15840" w:w="12240"/>
       <w:pgMar w:bottom="1440" w:top="1440" w:left="1440" w:right="1440" w:header="720" w:footer="720"/>
       <w:pgNumType w:start="1"/>
+      <w:titlePg w:val="1"/>
     </w:sectPr>
   </w:body>
 </w:document>
+</file>
+
+<file path=word/footer1.xml><?xml version="1.0" encoding="utf-8"?>
+<w:ftr xmlns:mc="http://schemas.openxmlformats.org/markup-compatibility/2006" xmlns:o="urn:schemas-microsoft-com:office:office" xmlns:r="http://schemas.openxmlformats.org/officeDocument/2006/relationships" xmlns:m="http://schemas.openxmlformats.org/officeDocument/2006/math" xmlns:v="urn:schemas-microsoft-com:vml" xmlns:wp="http://schemas.openxmlformats.org/drawingml/2006/wordprocessingDrawing" xmlns:w10="urn:schemas-microsoft-com:office:word" xmlns:w="http://schemas.openxmlformats.org/wordprocessingml/2006/main" xmlns:wne="http://schemas.microsoft.com/office/word/2006/wordml" xmlns:sl="http://schemas.openxmlformats.org/schemaLibrary/2006/main" xmlns:a="http://schemas.openxmlformats.org/drawingml/2006/main" xmlns:pic="http://schemas.openxmlformats.org/drawingml/2006/picture" xmlns:c="http://schemas.openxmlformats.org/drawingml/2006/chart" xmlns:lc="http://schemas.openxmlformats.org/drawingml/2006/lockedCanvas" xmlns:dgm="http://schemas.openxmlformats.org/drawingml/2006/diagram" xmlns:wps="http://schemas.microsoft.com/office/word/2010/wordprocessingShape" xmlns:wpg="http://schemas.microsoft.com/office/word/2010/wordprocessingGroup" xmlns:w14="http://schemas.microsoft.com/office/word/2010/wordml" xmlns:w15="http://schemas.microsoft.com/office/word/2012/wordml">
+  <w:p>
+    <w:pPr>
+      <w:rPr/>
+    </w:pPr>
+    <w:r>
+      <w:rPr>
+        <w:rtl w:val="0"/>
+      </w:rPr>
+    </w:r>
+  </w:p>
+</w:ftr>
 </file>
 
 <file path=word/header1.xml><?xml version="1.0" encoding="utf-8"?>
@@ -15278,6 +15296,21 @@
       </w:rPr>
     </w:r>
   </w:p>
+  <w:p>
+    <w:pPr>
+      <w:rPr/>
+    </w:pPr>
+    <w:r>
+      <w:rPr>
+        <w:rtl w:val="0"/>
+      </w:rPr>
+    </w:r>
+  </w:p>
+</w:hdr>
+</file>
+
+<file path=word/header2.xml><?xml version="1.0" encoding="utf-8"?>
+<w:hdr xmlns:mc="http://schemas.openxmlformats.org/markup-compatibility/2006" xmlns:o="urn:schemas-microsoft-com:office:office" xmlns:r="http://schemas.openxmlformats.org/officeDocument/2006/relationships" xmlns:m="http://schemas.openxmlformats.org/officeDocument/2006/math" xmlns:v="urn:schemas-microsoft-com:vml" xmlns:wp="http://schemas.openxmlformats.org/drawingml/2006/wordprocessingDrawing" xmlns:w10="urn:schemas-microsoft-com:office:word" xmlns:w="http://schemas.openxmlformats.org/wordprocessingml/2006/main" xmlns:wne="http://schemas.microsoft.com/office/word/2006/wordml" xmlns:sl="http://schemas.openxmlformats.org/schemaLibrary/2006/main" xmlns:a="http://schemas.openxmlformats.org/drawingml/2006/main" xmlns:pic="http://schemas.openxmlformats.org/drawingml/2006/picture" xmlns:c="http://schemas.openxmlformats.org/drawingml/2006/chart" xmlns:lc="http://schemas.openxmlformats.org/drawingml/2006/lockedCanvas" xmlns:dgm="http://schemas.openxmlformats.org/drawingml/2006/diagram" xmlns:wps="http://schemas.microsoft.com/office/word/2010/wordprocessingShape" xmlns:wpg="http://schemas.microsoft.com/office/word/2010/wordprocessingGroup" xmlns:w14="http://schemas.microsoft.com/office/word/2010/wordml" xmlns:w15="http://schemas.microsoft.com/office/word/2012/wordml">
   <w:p>
     <w:pPr>
       <w:rPr/>

</xml_diff>